<commit_message>
multiple changes to Linux and Networking
</commit_message>
<xml_diff>
--- a/2.Linux/02.Users and Groups/Linux Lab 2 Users and Groups.docx
+++ b/2.Linux/02.Users and Groups/Linux Lab 2 Users and Groups.docx
@@ -74,15 +74,7 @@
         <w:t xml:space="preserve">Read </w:t>
       </w:r>
       <w:r>
-        <w:t xml:space="preserve">about </w:t>
-      </w:r>
-      <w:proofErr w:type="spellStart"/>
-      <w:r>
-        <w:t>su</w:t>
-      </w:r>
-      <w:proofErr w:type="spellEnd"/>
-      <w:r>
-        <w:t xml:space="preserve"> and sudo in </w:t>
+        <w:t xml:space="preserve">about su and sudo in </w:t>
       </w:r>
       <w:r>
         <w:t>“The Linux Command Line”</w:t>
@@ -107,15 +99,7 @@
     </w:p>
     <w:p>
       <w:r>
-        <w:t xml:space="preserve">Ubuntu locks the root account for security reasons, but most other distributions don’t.  In order to give you practice in the way other distributions use the </w:t>
-      </w:r>
-      <w:proofErr w:type="spellStart"/>
-      <w:r>
-        <w:t>su</w:t>
-      </w:r>
-      <w:proofErr w:type="spellEnd"/>
-      <w:r>
-        <w:t xml:space="preserve"> command, we will enable the root account by giving it a password.</w:t>
+        <w:t>Ubuntu locks the root account for security reasons, but most other distributions don’t.  In order to give you practice in the way other distributions use the su command, we will enable the root account by giving it a password.</w:t>
       </w:r>
       <w:r>
         <w:t xml:space="preserve">  Don’t fall into the habit that Ubuntu is trying to prevent, which is running everything as the root user!</w:t>
@@ -165,15 +149,7 @@
         </w:numPr>
       </w:pPr>
       <w:r>
-        <w:t xml:space="preserve">Create a new user.  I'll refer to it as </w:t>
-      </w:r>
-      <w:proofErr w:type="spellStart"/>
-      <w:r>
-        <w:t>testuser</w:t>
-      </w:r>
-      <w:proofErr w:type="spellEnd"/>
-      <w:r>
-        <w:t>, but you can call it whatever you want.</w:t>
+        <w:t>Create a new user.  I'll refer to it as testuser, but you can call it whatever you want.</w:t>
       </w:r>
       <w:r>
         <w:t xml:space="preserve">  Note:  </w:t>
@@ -205,19 +181,11 @@
       <w:r>
         <w:t xml:space="preserve">or switch to the root account with </w:t>
       </w:r>
-      <w:proofErr w:type="spellStart"/>
-      <w:r>
-        <w:rPr>
-          <w:rFonts w:ascii="Courier New" w:hAnsi="Courier New" w:cs="Courier New"/>
-        </w:rPr>
-        <w:t>su</w:t>
-      </w:r>
-      <w:proofErr w:type="spellEnd"/>
-      <w:r>
-        <w:rPr>
-          <w:rFonts w:ascii="Courier New" w:hAnsi="Courier New" w:cs="Courier New"/>
-        </w:rPr>
-        <w:t xml:space="preserve"> -</w:t>
+      <w:r>
+        <w:rPr>
+          <w:rFonts w:ascii="Courier New" w:hAnsi="Courier New" w:cs="Courier New"/>
+        </w:rPr>
+        <w:t>su -</w:t>
       </w:r>
       <w:r>
         <w:t xml:space="preserve"> </w:t>
@@ -234,32 +202,14 @@
       <w:r>
         <w:t xml:space="preserve">  Note:  The Ubuntu version of </w:t>
       </w:r>
-      <w:proofErr w:type="spellStart"/>
       <w:r>
         <w:rPr>
           <w:rFonts w:ascii="Courier New" w:hAnsi="Courier New" w:cs="Courier New"/>
         </w:rPr>
         <w:t>adduser</w:t>
       </w:r>
-      <w:proofErr w:type="spellEnd"/>
-      <w:r>
-        <w:t xml:space="preserve"> takes you through entering a password and GECOS information (Ubuntu decides the GECOS/comment field should include Full Name, Room Number, Work Phone, Home Phone, and Other.  You will see those in the /</w:t>
-      </w:r>
-      <w:proofErr w:type="spellStart"/>
-      <w:r>
-        <w:t>etc</w:t>
-      </w:r>
-      <w:proofErr w:type="spellEnd"/>
-      <w:r>
-        <w:t>/passwd file, separated by commas.  The separator between the main fields of /</w:t>
-      </w:r>
-      <w:proofErr w:type="spellStart"/>
-      <w:r>
-        <w:t>etc</w:t>
-      </w:r>
-      <w:proofErr w:type="spellEnd"/>
-      <w:r>
-        <w:t>/passwd like username, password, etc., is a colon</w:t>
+      <w:r>
+        <w:t xml:space="preserve"> takes you through entering a password and GECOS information (Ubuntu decides the GECOS/comment field should include Full Name, Room Number, Work Phone, Home Phone, and Other.  You will see those in the /etc/passwd file, separated by commas.  The separator between the main fields of /etc/passwd like username, password, etc., is a colon</w:t>
       </w:r>
       <w:r>
         <w:t xml:space="preserve"> (‘:’)</w:t>
@@ -280,15 +230,7 @@
         <w:t>G</w:t>
       </w:r>
       <w:r>
-        <w:t xml:space="preserve">ive </w:t>
-      </w:r>
-      <w:proofErr w:type="spellStart"/>
-      <w:r>
-        <w:t>testuser</w:t>
-      </w:r>
-      <w:proofErr w:type="spellEnd"/>
-      <w:r>
-        <w:t xml:space="preserve"> a password, hopefully something you can remember.</w:t>
+        <w:t>ive testuser a password, hopefully something you can remember.</w:t>
       </w:r>
     </w:p>
     <w:p>
@@ -300,15 +242,7 @@
         </w:numPr>
       </w:pPr>
       <w:r>
-        <w:t xml:space="preserve">Change to user </w:t>
-      </w:r>
-      <w:proofErr w:type="spellStart"/>
-      <w:r>
-        <w:t>testuser</w:t>
-      </w:r>
-      <w:proofErr w:type="spellEnd"/>
-      <w:r>
-        <w:t xml:space="preserve">.  </w:t>
+        <w:t xml:space="preserve">Change to user testuser.  </w:t>
       </w:r>
       <w:r>
         <w:t>If you are comfortable switching users at the terminal, you can just use the command</w:t>
@@ -316,41 +250,17 @@
       <w:r>
         <w:br/>
       </w:r>
-      <w:proofErr w:type="spellStart"/>
-      <w:r>
-        <w:rPr>
-          <w:rFonts w:ascii="Courier New" w:hAnsi="Courier New" w:cs="Courier New"/>
-        </w:rPr>
-        <w:t>su</w:t>
-      </w:r>
-      <w:proofErr w:type="spellEnd"/>
-      <w:r>
-        <w:rPr>
-          <w:rFonts w:ascii="Courier New" w:hAnsi="Courier New" w:cs="Courier New"/>
-        </w:rPr>
-        <w:t xml:space="preserve"> - </w:t>
-      </w:r>
-      <w:proofErr w:type="spellStart"/>
-      <w:r>
-        <w:rPr>
-          <w:rFonts w:ascii="Courier New" w:hAnsi="Courier New" w:cs="Courier New"/>
-        </w:rPr>
-        <w:t>testuser</w:t>
-      </w:r>
-      <w:proofErr w:type="spellEnd"/>
+      <w:r>
+        <w:rPr>
+          <w:rFonts w:ascii="Courier New" w:hAnsi="Courier New" w:cs="Courier New"/>
+        </w:rPr>
+        <w:t>su - testuser</w:t>
+      </w:r>
       <w:r>
         <w:br/>
       </w:r>
       <w:r>
-        <w:t xml:space="preserve">If you get confused over which user account you are using, log out and log back in as </w:t>
-      </w:r>
-      <w:proofErr w:type="spellStart"/>
-      <w:r>
-        <w:t>testuser</w:t>
-      </w:r>
-      <w:proofErr w:type="spellEnd"/>
-      <w:r>
-        <w:t>.</w:t>
+        <w:t>If you get confused over which user account you are using, log out and log back in as testuser.</w:t>
       </w:r>
     </w:p>
     <w:p>
@@ -414,15 +324,7 @@
         <w:t>sudo</w:t>
       </w:r>
       <w:r>
-        <w:t xml:space="preserve"> will check your password and membership in the </w:t>
-      </w:r>
-      <w:proofErr w:type="spellStart"/>
-      <w:r>
-        <w:t>sudoers</w:t>
-      </w:r>
-      <w:proofErr w:type="spellEnd"/>
-      <w:r>
-        <w:t xml:space="preserve"> </w:t>
+        <w:t xml:space="preserve"> will check your password and membership in the sudoers </w:t>
       </w:r>
       <w:r>
         <w:t>file</w:t>
@@ -441,15 +343,7 @@
       </w:r>
       <w:bookmarkEnd w:id="0"/>
       <w:r>
-        <w:t xml:space="preserve">It should not work, because you haven’t given </w:t>
-      </w:r>
-      <w:proofErr w:type="spellStart"/>
-      <w:r>
-        <w:t>testuser</w:t>
-      </w:r>
-      <w:proofErr w:type="spellEnd"/>
-      <w:r>
-        <w:t xml:space="preserve"> permission to use </w:t>
+        <w:t xml:space="preserve">It should not work, because you haven’t given testuser permission to use </w:t>
       </w:r>
       <w:r>
         <w:rPr>
@@ -483,15 +377,7 @@
         <w:t>members of the group</w:t>
       </w:r>
       <w:r>
-        <w:t>s named “</w:t>
-      </w:r>
-      <w:proofErr w:type="spellStart"/>
-      <w:r>
-        <w:t>adm</w:t>
-      </w:r>
-      <w:proofErr w:type="spellEnd"/>
-      <w:r>
-        <w:t>” and “sudo”</w:t>
+        <w:t>s named “adm” and “sudo”</w:t>
       </w:r>
       <w:r>
         <w:t xml:space="preserve"> have access to </w:t>
@@ -519,15 +405,7 @@
         <w:t xml:space="preserve"> from the slides</w:t>
       </w:r>
       <w:r>
-        <w:t xml:space="preserve"> to add </w:t>
-      </w:r>
-      <w:proofErr w:type="spellStart"/>
-      <w:r>
-        <w:t>testuser</w:t>
-      </w:r>
-      <w:proofErr w:type="spellEnd"/>
-      <w:r>
-        <w:t xml:space="preserve"> to the </w:t>
+        <w:t xml:space="preserve"> to add testuser to the </w:t>
       </w:r>
       <w:r>
         <w:t>sudo</w:t>
@@ -559,14 +437,12 @@
       <w:r>
         <w:t xml:space="preserve"> command </w:t>
       </w:r>
-      <w:proofErr w:type="spellStart"/>
       <w:r>
         <w:rPr>
           <w:rFonts w:ascii="Courier New" w:hAnsi="Courier New" w:cs="Courier New"/>
         </w:rPr>
         <w:t>usermod</w:t>
       </w:r>
-      <w:proofErr w:type="spellEnd"/>
       <w:r>
         <w:t>, but it</w:t>
       </w:r>
@@ -589,15 +465,7 @@
         <w:t xml:space="preserve"> you'll </w:t>
       </w:r>
       <w:r>
-        <w:t xml:space="preserve">give </w:t>
-      </w:r>
-      <w:proofErr w:type="spellStart"/>
-      <w:r>
-        <w:t>testuser</w:t>
-      </w:r>
-      <w:proofErr w:type="spellEnd"/>
-      <w:r>
-        <w:t xml:space="preserve"> membership in sudo</w:t>
+        <w:t>give testuser membership in sudo</w:t>
       </w:r>
       <w:r>
         <w:t xml:space="preserve"> but remove </w:t>
@@ -625,15 +493,7 @@
         <w:t xml:space="preserve">  (You’ll have to </w:t>
       </w:r>
       <w:r>
-        <w:t xml:space="preserve">add </w:t>
-      </w:r>
-      <w:proofErr w:type="spellStart"/>
-      <w:r>
-        <w:t>testuser</w:t>
-      </w:r>
-      <w:proofErr w:type="spellEnd"/>
-      <w:r>
-        <w:t xml:space="preserve"> to the </w:t>
+        <w:t xml:space="preserve">add testuser to the </w:t>
       </w:r>
       <w:r>
         <w:t>sudo</w:t>
@@ -647,30 +507,14 @@
       <w:r>
         <w:t xml:space="preserve">Use </w:t>
       </w:r>
-      <w:proofErr w:type="spellStart"/>
-      <w:r>
-        <w:rPr>
-          <w:rFonts w:ascii="Courier New" w:hAnsi="Courier New" w:cs="Courier New"/>
-        </w:rPr>
-        <w:t>su</w:t>
-      </w:r>
-      <w:proofErr w:type="spellEnd"/>
-      <w:r>
-        <w:rPr>
-          <w:rFonts w:ascii="Courier New" w:hAnsi="Courier New" w:cs="Courier New"/>
-        </w:rPr>
-        <w:t xml:space="preserve"> -</w:t>
-      </w:r>
-      <w:r>
-        <w:t xml:space="preserve"> to become root, add </w:t>
-      </w:r>
-      <w:proofErr w:type="spellStart"/>
-      <w:r>
-        <w:t>testuser</w:t>
-      </w:r>
-      <w:proofErr w:type="spellEnd"/>
-      <w:r>
-        <w:t xml:space="preserve"> to the </w:t>
+      <w:r>
+        <w:rPr>
+          <w:rFonts w:ascii="Courier New" w:hAnsi="Courier New" w:cs="Courier New"/>
+        </w:rPr>
+        <w:t>su -</w:t>
+      </w:r>
+      <w:r>
+        <w:t xml:space="preserve"> to become root, add testuser to the </w:t>
       </w:r>
       <w:r>
         <w:t>sudo</w:t>
@@ -685,15 +529,7 @@
         <w:t>exit</w:t>
       </w:r>
       <w:r>
-        <w:t xml:space="preserve"> to be back to </w:t>
-      </w:r>
-      <w:proofErr w:type="spellStart"/>
-      <w:r>
-        <w:t>testuser</w:t>
-      </w:r>
-      <w:proofErr w:type="spellEnd"/>
-      <w:r>
-        <w:t>.)</w:t>
+        <w:t xml:space="preserve"> to be back to testuser.)</w:t>
       </w:r>
     </w:p>
     <w:p>
@@ -705,15 +541,7 @@
         </w:numPr>
       </w:pPr>
       <w:r>
-        <w:t xml:space="preserve">Once </w:t>
-      </w:r>
-      <w:proofErr w:type="spellStart"/>
-      <w:r>
-        <w:t>testuser</w:t>
-      </w:r>
-      <w:proofErr w:type="spellEnd"/>
-      <w:r>
-        <w:t xml:space="preserve"> is in the group </w:t>
+        <w:t xml:space="preserve">Once testuser is in the group </w:t>
       </w:r>
       <w:r>
         <w:t>sudo</w:t>
@@ -734,15 +562,7 @@
         <w:t xml:space="preserve"> again</w:t>
       </w:r>
       <w:r>
-        <w:t xml:space="preserve">.  You will need to exit the current terminal and open a new one to get Ubuntu to check the </w:t>
-      </w:r>
-      <w:proofErr w:type="spellStart"/>
-      <w:r>
-        <w:t>sudoers</w:t>
-      </w:r>
-      <w:proofErr w:type="spellEnd"/>
-      <w:r>
-        <w:t xml:space="preserve"> file.  Then it should work.</w:t>
+        <w:t>.  You will need to exit the current terminal and open a new one to get Ubuntu to check the sudoers file.  Then it should work.</w:t>
       </w:r>
     </w:p>
     <w:p>
@@ -756,19 +576,11 @@
       <w:r>
         <w:t xml:space="preserve">Use </w:t>
       </w:r>
-      <w:proofErr w:type="spellStart"/>
-      <w:r>
-        <w:rPr>
-          <w:rFonts w:ascii="Courier New" w:hAnsi="Courier New" w:cs="Courier New"/>
-        </w:rPr>
-        <w:t>su</w:t>
-      </w:r>
-      <w:proofErr w:type="spellEnd"/>
-      <w:r>
-        <w:rPr>
-          <w:rFonts w:ascii="Courier New" w:hAnsi="Courier New" w:cs="Courier New"/>
-        </w:rPr>
-        <w:t xml:space="preserve"> -</w:t>
+      <w:r>
+        <w:rPr>
+          <w:rFonts w:ascii="Courier New" w:hAnsi="Courier New" w:cs="Courier New"/>
+        </w:rPr>
+        <w:t>su -</w:t>
       </w:r>
       <w:r>
         <w:t xml:space="preserve"> to become root.  </w:t>
@@ -777,23 +589,7 @@
         <w:t>Examine</w:t>
       </w:r>
       <w:r>
-        <w:t xml:space="preserve"> the file, /</w:t>
-      </w:r>
-      <w:proofErr w:type="spellStart"/>
-      <w:r>
-        <w:t>etc</w:t>
-      </w:r>
-      <w:proofErr w:type="spellEnd"/>
-      <w:r>
-        <w:t>/</w:t>
-      </w:r>
-      <w:proofErr w:type="spellStart"/>
-      <w:r>
-        <w:t>sudoers</w:t>
-      </w:r>
-      <w:proofErr w:type="spellEnd"/>
-      <w:r>
-        <w:t xml:space="preserve">, </w:t>
+        <w:t xml:space="preserve"> the file, /etc/sudoers, </w:t>
       </w:r>
       <w:r>
         <w:t xml:space="preserve">using </w:t>
@@ -816,13 +612,8 @@
       <w:r>
         <w:t xml:space="preserve"> that allow members of the </w:t>
       </w:r>
-      <w:proofErr w:type="spellStart"/>
-      <w:r>
-        <w:t>adm</w:t>
-      </w:r>
-      <w:proofErr w:type="spellEnd"/>
-      <w:r>
-        <w:t xml:space="preserve"> and sudo</w:t>
+      <w:r>
+        <w:t>adm and sudo</w:t>
       </w:r>
       <w:r>
         <w:t xml:space="preserve"> group</w:t>
@@ -831,34 +622,10 @@
         <w:t>s</w:t>
       </w:r>
       <w:r>
-        <w:t xml:space="preserve"> to do the same.  The </w:t>
-      </w:r>
-      <w:proofErr w:type="spellStart"/>
-      <w:r>
-        <w:t>sudoers</w:t>
-      </w:r>
-      <w:proofErr w:type="spellEnd"/>
-      <w:r>
-        <w:t xml:space="preserve"> file can also give users the permission to run selected commands.  </w:t>
-      </w:r>
-      <w:r>
-        <w:t>Some installations give all users permission to mount CD-ROMs or shutdown the computer by adding lines to /</w:t>
-      </w:r>
-      <w:proofErr w:type="spellStart"/>
-      <w:r>
-        <w:t>etc</w:t>
-      </w:r>
-      <w:proofErr w:type="spellEnd"/>
-      <w:r>
-        <w:t>/</w:t>
-      </w:r>
-      <w:proofErr w:type="spellStart"/>
-      <w:r>
-        <w:t>sudoers</w:t>
-      </w:r>
-      <w:proofErr w:type="spellEnd"/>
-      <w:r>
-        <w:t>.</w:t>
+        <w:t xml:space="preserve"> to do the same.  The sudoers file can also give users the permission to run selected commands.  </w:t>
+      </w:r>
+      <w:r>
+        <w:t>Some installations give all users permission to mount CD-ROMs or shutdown the computer by adding lines to /etc/sudoers.</w:t>
       </w:r>
     </w:p>
     <w:p>
@@ -870,23 +637,7 @@
         </w:numPr>
       </w:pPr>
       <w:r>
-        <w:t>Use the less command to examine the /</w:t>
-      </w:r>
-      <w:proofErr w:type="spellStart"/>
-      <w:r>
-        <w:t>etc</w:t>
-      </w:r>
-      <w:proofErr w:type="spellEnd"/>
-      <w:r>
-        <w:t xml:space="preserve">/group file.  You should see that the user you installed Ubuntu with is a member of </w:t>
-      </w:r>
-      <w:proofErr w:type="spellStart"/>
-      <w:r>
-        <w:t>adm</w:t>
-      </w:r>
-      <w:proofErr w:type="spellEnd"/>
-      <w:r>
-        <w:t>, sudo</w:t>
+        <w:t>Use the less command to examine the /etc/group file.  You should see that the user you installed Ubuntu with is a member of adm, sudo</w:t>
       </w:r>
       <w:r>
         <w:t xml:space="preserve"> (wheel for CentOS)</w:t>
@@ -904,54 +655,16 @@
         </w:numPr>
       </w:pPr>
       <w:r>
-        <w:t xml:space="preserve">Use privileged access (either </w:t>
-      </w:r>
-      <w:proofErr w:type="spellStart"/>
-      <w:r>
-        <w:t>su</w:t>
-      </w:r>
-      <w:proofErr w:type="spellEnd"/>
-      <w:r>
-        <w:t xml:space="preserve"> - to get to the root account, or sudo from your own account) to remove </w:t>
-      </w:r>
-      <w:proofErr w:type="spellStart"/>
-      <w:r>
-        <w:t>testuser</w:t>
-      </w:r>
-      <w:proofErr w:type="spellEnd"/>
-      <w:r>
-        <w:t xml:space="preserve"> from the sudo group</w:t>
+        <w:t>Use privileged access (either su - to get to the root account, or sudo from your own account) to remove testuser from the sudo group</w:t>
       </w:r>
       <w:r>
         <w:br/>
       </w:r>
-      <w:proofErr w:type="spellStart"/>
-      <w:r>
-        <w:rPr>
-          <w:rFonts w:ascii="Courier New" w:hAnsi="Courier New" w:cs="Courier New"/>
-        </w:rPr>
-        <w:t>gpasswd</w:t>
-      </w:r>
-      <w:proofErr w:type="spellEnd"/>
-      <w:r>
-        <w:rPr>
-          <w:rFonts w:ascii="Courier New" w:hAnsi="Courier New" w:cs="Courier New"/>
-        </w:rPr>
-        <w:t xml:space="preserve"> -d </w:t>
-      </w:r>
-      <w:proofErr w:type="spellStart"/>
-      <w:r>
-        <w:rPr>
-          <w:rFonts w:ascii="Courier New" w:hAnsi="Courier New" w:cs="Courier New"/>
-        </w:rPr>
-        <w:t>testuser</w:t>
-      </w:r>
-      <w:proofErr w:type="spellEnd"/>
-      <w:r>
-        <w:rPr>
-          <w:rFonts w:ascii="Courier New" w:hAnsi="Courier New" w:cs="Courier New"/>
-        </w:rPr>
-        <w:t xml:space="preserve"> sudo</w:t>
+      <w:r>
+        <w:rPr>
+          <w:rFonts w:ascii="Courier New" w:hAnsi="Courier New" w:cs="Courier New"/>
+        </w:rPr>
+        <w:t>gpasswd -d testuser sudo</w:t>
       </w:r>
       <w:r>
         <w:t xml:space="preserve"> (from root) </w:t>
@@ -972,30 +685,8 @@
         <w:rPr>
           <w:rFonts w:ascii="Courier New" w:hAnsi="Courier New" w:cs="Courier New"/>
         </w:rPr>
-        <w:t xml:space="preserve">sudo </w:t>
-      </w:r>
-      <w:proofErr w:type="spellStart"/>
-      <w:r>
-        <w:rPr>
-          <w:rFonts w:ascii="Courier New" w:hAnsi="Courier New" w:cs="Courier New"/>
-        </w:rPr>
-        <w:t>gpasswd</w:t>
-      </w:r>
-      <w:proofErr w:type="spellEnd"/>
-      <w:r>
-        <w:rPr>
-          <w:rFonts w:ascii="Courier New" w:hAnsi="Courier New" w:cs="Courier New"/>
-        </w:rPr>
-        <w:t xml:space="preserve"> -d </w:t>
-      </w:r>
-      <w:proofErr w:type="spellStart"/>
-      <w:r>
-        <w:rPr>
-          <w:rFonts w:ascii="Courier New" w:hAnsi="Courier New" w:cs="Courier New"/>
-        </w:rPr>
-        <w:t>testuser</w:t>
-      </w:r>
-      <w:proofErr w:type="spellEnd"/>
+        <w:t>sudo gpasswd -d testuser</w:t>
+      </w:r>
       <w:r>
         <w:rPr>
           <w:rFonts w:ascii="Courier New" w:hAnsi="Courier New" w:cs="Courier New"/>
@@ -1024,21 +715,8 @@
         </w:numPr>
       </w:pPr>
       <w:r>
-        <w:t xml:space="preserve">Exit from root if you used </w:t>
-      </w:r>
-      <w:proofErr w:type="spellStart"/>
-      <w:r>
-        <w:t>su</w:t>
-      </w:r>
-      <w:proofErr w:type="spellEnd"/>
-      <w:r>
-        <w:t xml:space="preserve"> -.  Test sudo for </w:t>
-      </w:r>
-      <w:proofErr w:type="spellStart"/>
-      <w:r>
-        <w:t>testuser</w:t>
-      </w:r>
-      <w:proofErr w:type="spellEnd"/>
+        <w:t>Exit from root if you used su -.  Test sudo for testuser</w:t>
+      </w:r>
       <w:r>
         <w:t xml:space="preserve"> to make sure it no longer works</w:t>
       </w:r>
@@ -1065,15 +743,7 @@
         <w:t xml:space="preserve"> </w:t>
       </w:r>
       <w:r>
-        <w:t xml:space="preserve">How are </w:t>
-      </w:r>
-      <w:proofErr w:type="spellStart"/>
-      <w:r>
-        <w:t>su</w:t>
-      </w:r>
-      <w:proofErr w:type="spellEnd"/>
-      <w:r>
-        <w:t xml:space="preserve"> and sudo different?</w:t>
+        <w:t>How are su and sudo different?</w:t>
       </w:r>
     </w:p>
     <w:p>
@@ -1107,13 +777,8 @@
         </w:numPr>
       </w:pPr>
       <w:r>
-        <w:t xml:space="preserve">create a user called </w:t>
-      </w:r>
-      <w:proofErr w:type="spellStart"/>
-      <w:r>
-        <w:t>webadmin</w:t>
-      </w:r>
-      <w:proofErr w:type="spellEnd"/>
+        <w:t>create a user called webadmin</w:t>
+      </w:r>
     </w:p>
     <w:p>
       <w:pPr>
@@ -1142,7 +807,10 @@
         <w:t xml:space="preserve"> (your VM may not have an apache group</w:t>
       </w:r>
       <w:r>
-        <w:t>, so pretend that the group exists.</w:t>
+        <w:t>, so pretend that the group exists</w:t>
+      </w:r>
+      <w:r>
+        <w:t>—or, you could create a group called apache</w:t>
       </w:r>
       <w:r>
         <w:t>)</w:t>
@@ -1196,117 +864,45 @@
           <w:color w:val="0070C0"/>
           <w:sz w:val="18"/>
         </w:rPr>
-        <w:t xml:space="preserve">The </w:t>
-      </w:r>
-      <w:proofErr w:type="spellStart"/>
-      <w:r>
-        <w:rPr>
-          <w:rFonts w:ascii="Courier New" w:hAnsi="Courier New" w:cs="Courier New"/>
-          <w:color w:val="0070C0"/>
-          <w:sz w:val="18"/>
-        </w:rPr>
-        <w:t>usermod</w:t>
-      </w:r>
-      <w:proofErr w:type="spellEnd"/>
-      <w:r>
-        <w:rPr>
-          <w:rFonts w:ascii="Courier New" w:hAnsi="Courier New" w:cs="Courier New"/>
-          <w:color w:val="0070C0"/>
-          <w:sz w:val="18"/>
-        </w:rPr>
-        <w:t xml:space="preserve"> command will replace the list of supplementary groups with the new one unless you tell it to append.</w:t>
-      </w:r>
-    </w:p>
-    <w:p>
-      <w:pPr>
-        <w:pStyle w:val="ListParagraph"/>
-        <w:ind w:left="0"/>
-        <w:rPr>
-          <w:rFonts w:ascii="Courier New" w:hAnsi="Courier New" w:cs="Courier New"/>
-          <w:color w:val="0070C0"/>
-          <w:sz w:val="18"/>
-        </w:rPr>
-      </w:pPr>
-      <w:r>
-        <w:rPr>
-          <w:rFonts w:ascii="Courier New" w:hAnsi="Courier New" w:cs="Courier New"/>
-          <w:color w:val="0070C0"/>
-          <w:sz w:val="18"/>
-        </w:rPr>
-        <w:t>[</w:t>
-      </w:r>
-      <w:proofErr w:type="spellStart"/>
-      <w:r>
-        <w:rPr>
-          <w:rFonts w:ascii="Courier New" w:hAnsi="Courier New" w:cs="Courier New"/>
-          <w:color w:val="0070C0"/>
-          <w:sz w:val="18"/>
-        </w:rPr>
-        <w:t>root@john</w:t>
-      </w:r>
-      <w:proofErr w:type="spellEnd"/>
-      <w:r>
-        <w:rPr>
-          <w:rFonts w:ascii="Courier New" w:hAnsi="Courier New" w:cs="Courier New"/>
-          <w:color w:val="0070C0"/>
-          <w:sz w:val="18"/>
-        </w:rPr>
-        <w:t xml:space="preserve"> ~]# </w:t>
-      </w:r>
-      <w:proofErr w:type="spellStart"/>
-      <w:r>
-        <w:rPr>
-          <w:rFonts w:ascii="Courier New" w:hAnsi="Courier New" w:cs="Courier New"/>
-          <w:color w:val="0070C0"/>
-          <w:sz w:val="18"/>
-        </w:rPr>
-        <w:t>usermod</w:t>
-      </w:r>
-      <w:proofErr w:type="spellEnd"/>
-      <w:r>
-        <w:rPr>
-          <w:rFonts w:ascii="Courier New" w:hAnsi="Courier New" w:cs="Courier New"/>
-          <w:color w:val="0070C0"/>
-          <w:sz w:val="18"/>
-        </w:rPr>
-        <w:t xml:space="preserve"> --help</w:t>
-      </w:r>
-    </w:p>
-    <w:p>
-      <w:pPr>
-        <w:pStyle w:val="ListParagraph"/>
-        <w:ind w:left="0"/>
-        <w:rPr>
-          <w:rFonts w:ascii="Courier New" w:hAnsi="Courier New" w:cs="Courier New"/>
-          <w:color w:val="0070C0"/>
-          <w:sz w:val="18"/>
-        </w:rPr>
-      </w:pPr>
-      <w:r>
-        <w:rPr>
-          <w:rFonts w:ascii="Courier New" w:hAnsi="Courier New" w:cs="Courier New"/>
-          <w:color w:val="0070C0"/>
-          <w:sz w:val="18"/>
-        </w:rPr>
-        <w:t xml:space="preserve">Usage: </w:t>
-      </w:r>
-      <w:proofErr w:type="spellStart"/>
-      <w:r>
-        <w:rPr>
-          <w:rFonts w:ascii="Courier New" w:hAnsi="Courier New" w:cs="Courier New"/>
-          <w:color w:val="0070C0"/>
-          <w:sz w:val="18"/>
-        </w:rPr>
-        <w:t>usermod</w:t>
-      </w:r>
-      <w:proofErr w:type="spellEnd"/>
-      <w:r>
-        <w:rPr>
-          <w:rFonts w:ascii="Courier New" w:hAnsi="Courier New" w:cs="Courier New"/>
-          <w:color w:val="0070C0"/>
-          <w:sz w:val="18"/>
-        </w:rPr>
-        <w:t xml:space="preserve"> [options] LOGIN</w:t>
+        <w:t>The usermod command will replace the list of supplementary groups with the new one unless you tell it to append.</w:t>
+      </w:r>
+    </w:p>
+    <w:p>
+      <w:pPr>
+        <w:pStyle w:val="ListParagraph"/>
+        <w:ind w:left="0"/>
+        <w:rPr>
+          <w:rFonts w:ascii="Courier New" w:hAnsi="Courier New" w:cs="Courier New"/>
+          <w:color w:val="0070C0"/>
+          <w:sz w:val="18"/>
+        </w:rPr>
+      </w:pPr>
+      <w:r>
+        <w:rPr>
+          <w:rFonts w:ascii="Courier New" w:hAnsi="Courier New" w:cs="Courier New"/>
+          <w:color w:val="0070C0"/>
+          <w:sz w:val="18"/>
+        </w:rPr>
+        <w:t>[root@john ~]# usermod --help</w:t>
+      </w:r>
+    </w:p>
+    <w:p>
+      <w:pPr>
+        <w:pStyle w:val="ListParagraph"/>
+        <w:ind w:left="0"/>
+        <w:rPr>
+          <w:rFonts w:ascii="Courier New" w:hAnsi="Courier New" w:cs="Courier New"/>
+          <w:color w:val="0070C0"/>
+          <w:sz w:val="18"/>
+        </w:rPr>
+      </w:pPr>
+      <w:r>
+        <w:rPr>
+          <w:rFonts w:ascii="Courier New" w:hAnsi="Courier New" w:cs="Courier New"/>
+          <w:color w:val="0070C0"/>
+          <w:sz w:val="18"/>
+        </w:rPr>
+        <w:t>Usage: usermod [options] LOGIN</w:t>
       </w:r>
     </w:p>
     <w:p>
@@ -1355,25 +951,7 @@
           <w:color w:val="0070C0"/>
           <w:sz w:val="18"/>
         </w:rPr>
-        <w:t xml:space="preserve">  -c, --comment </w:t>
-      </w:r>
-      <w:proofErr w:type="spellStart"/>
-      <w:r>
-        <w:rPr>
-          <w:rFonts w:ascii="Courier New" w:hAnsi="Courier New" w:cs="Courier New"/>
-          <w:color w:val="0070C0"/>
-          <w:sz w:val="18"/>
-        </w:rPr>
-        <w:t>COMMENT</w:t>
-      </w:r>
-      <w:proofErr w:type="spellEnd"/>
-      <w:r>
-        <w:rPr>
-          <w:rFonts w:ascii="Courier New" w:hAnsi="Courier New" w:cs="Courier New"/>
-          <w:color w:val="0070C0"/>
-          <w:sz w:val="18"/>
-        </w:rPr>
-        <w:t xml:space="preserve">         new value of the GECOS field</w:t>
+        <w:t xml:space="preserve">  -c, --comment COMMENT         new value of the GECOS field</w:t>
       </w:r>
     </w:p>
     <w:p>
@@ -1411,62 +989,26 @@
           <w:color w:val="0070C0"/>
           <w:sz w:val="18"/>
         </w:rPr>
-        <w:t xml:space="preserve">  -e, --</w:t>
-      </w:r>
-      <w:proofErr w:type="spellStart"/>
-      <w:r>
-        <w:rPr>
-          <w:rFonts w:ascii="Courier New" w:hAnsi="Courier New" w:cs="Courier New"/>
-          <w:color w:val="0070C0"/>
-          <w:sz w:val="18"/>
-        </w:rPr>
-        <w:t>expiredate</w:t>
-      </w:r>
-      <w:proofErr w:type="spellEnd"/>
-      <w:r>
-        <w:rPr>
-          <w:rFonts w:ascii="Courier New" w:hAnsi="Courier New" w:cs="Courier New"/>
-          <w:color w:val="0070C0"/>
-          <w:sz w:val="18"/>
-        </w:rPr>
-        <w:t xml:space="preserve"> EXPIRE_DATE  set account expiration date to EXPIRE_DATE</w:t>
-      </w:r>
-    </w:p>
-    <w:p>
-      <w:pPr>
-        <w:pStyle w:val="ListParagraph"/>
-        <w:ind w:left="0"/>
-        <w:rPr>
-          <w:rFonts w:ascii="Courier New" w:hAnsi="Courier New" w:cs="Courier New"/>
-          <w:color w:val="0070C0"/>
-          <w:sz w:val="18"/>
-        </w:rPr>
-      </w:pPr>
-      <w:r>
-        <w:rPr>
-          <w:rFonts w:ascii="Courier New" w:hAnsi="Courier New" w:cs="Courier New"/>
-          <w:color w:val="0070C0"/>
-          <w:sz w:val="18"/>
-        </w:rPr>
-        <w:t xml:space="preserve">  -f, --inactive </w:t>
-      </w:r>
-      <w:proofErr w:type="spellStart"/>
-      <w:r>
-        <w:rPr>
-          <w:rFonts w:ascii="Courier New" w:hAnsi="Courier New" w:cs="Courier New"/>
-          <w:color w:val="0070C0"/>
-          <w:sz w:val="18"/>
-        </w:rPr>
-        <w:t>INACTIVE</w:t>
-      </w:r>
-      <w:proofErr w:type="spellEnd"/>
-      <w:r>
-        <w:rPr>
-          <w:rFonts w:ascii="Courier New" w:hAnsi="Courier New" w:cs="Courier New"/>
-          <w:color w:val="0070C0"/>
-          <w:sz w:val="18"/>
-        </w:rPr>
-        <w:t xml:space="preserve">       set password inactive after expiration</w:t>
+        <w:t xml:space="preserve">  -e, --expiredate EXPIRE_DATE  set account expiration date to EXPIRE_DATE</w:t>
+      </w:r>
+    </w:p>
+    <w:p>
+      <w:pPr>
+        <w:pStyle w:val="ListParagraph"/>
+        <w:ind w:left="0"/>
+        <w:rPr>
+          <w:rFonts w:ascii="Courier New" w:hAnsi="Courier New" w:cs="Courier New"/>
+          <w:color w:val="0070C0"/>
+          <w:sz w:val="18"/>
+        </w:rPr>
+      </w:pPr>
+      <w:r>
+        <w:rPr>
+          <w:rFonts w:ascii="Courier New" w:hAnsi="Courier New" w:cs="Courier New"/>
+          <w:color w:val="0070C0"/>
+          <w:sz w:val="18"/>
+        </w:rPr>
+        <w:t xml:space="preserve">  -f, --inactive INACTIVE       set password inactive after expiration</w:t>
       </w:r>
     </w:p>
     <w:p>
@@ -1504,25 +1046,7 @@
           <w:color w:val="0070C0"/>
           <w:sz w:val="18"/>
         </w:rPr>
-        <w:t xml:space="preserve">  -g, --</w:t>
-      </w:r>
-      <w:proofErr w:type="spellStart"/>
-      <w:r>
-        <w:rPr>
-          <w:rFonts w:ascii="Courier New" w:hAnsi="Courier New" w:cs="Courier New"/>
-          <w:color w:val="0070C0"/>
-          <w:sz w:val="18"/>
-        </w:rPr>
-        <w:t>gid</w:t>
-      </w:r>
-      <w:proofErr w:type="spellEnd"/>
-      <w:r>
-        <w:rPr>
-          <w:rFonts w:ascii="Courier New" w:hAnsi="Courier New" w:cs="Courier New"/>
-          <w:color w:val="0070C0"/>
-          <w:sz w:val="18"/>
-        </w:rPr>
-        <w:t xml:space="preserve"> GROUP               force use GROUP as new primary group</w:t>
+        <w:t xml:space="preserve">  -g, --gid GROUP               force use GROUP as new primary group</w:t>
       </w:r>
     </w:p>
     <w:p>
@@ -1550,9 +1074,35 @@
           <w:sz w:val="18"/>
           <w:highlight w:val="yellow"/>
         </w:rPr>
-        <w:t xml:space="preserve">-G, --groups </w:t>
-      </w:r>
-      <w:proofErr w:type="spellStart"/>
+        <w:t>-G, --groups GROUPS           new list</w:t>
+      </w:r>
+      <w:r>
+        <w:rPr>
+          <w:rFonts w:ascii="Courier New" w:hAnsi="Courier New" w:cs="Courier New"/>
+          <w:color w:val="0070C0"/>
+          <w:sz w:val="18"/>
+        </w:rPr>
+        <w:t xml:space="preserve"> of supplementary GROUPS</w:t>
+      </w:r>
+    </w:p>
+    <w:p>
+      <w:pPr>
+        <w:pStyle w:val="ListParagraph"/>
+        <w:ind w:left="0"/>
+        <w:rPr>
+          <w:rFonts w:ascii="Courier New" w:hAnsi="Courier New" w:cs="Courier New"/>
+          <w:color w:val="0070C0"/>
+          <w:sz w:val="18"/>
+        </w:rPr>
+      </w:pPr>
+      <w:r>
+        <w:rPr>
+          <w:rFonts w:ascii="Courier New" w:hAnsi="Courier New" w:cs="Courier New"/>
+          <w:color w:val="0070C0"/>
+          <w:sz w:val="18"/>
+        </w:rPr>
+        <w:t xml:space="preserve">  </w:t>
+      </w:r>
       <w:r>
         <w:rPr>
           <w:rFonts w:ascii="Courier New" w:hAnsi="Courier New" w:cs="Courier New"/>
@@ -1560,65 +1110,8 @@
           <w:sz w:val="18"/>
           <w:highlight w:val="yellow"/>
         </w:rPr>
-        <w:t>GROUPS</w:t>
-      </w:r>
-      <w:proofErr w:type="spellEnd"/>
-      <w:r>
-        <w:rPr>
-          <w:rFonts w:ascii="Courier New" w:hAnsi="Courier New" w:cs="Courier New"/>
-          <w:color w:val="0070C0"/>
-          <w:sz w:val="18"/>
-          <w:highlight w:val="yellow"/>
-        </w:rPr>
-        <w:t xml:space="preserve">           new list</w:t>
-      </w:r>
-      <w:r>
-        <w:rPr>
-          <w:rFonts w:ascii="Courier New" w:hAnsi="Courier New" w:cs="Courier New"/>
-          <w:color w:val="0070C0"/>
-          <w:sz w:val="18"/>
-        </w:rPr>
-        <w:t xml:space="preserve"> of supplementary GROUPS</w:t>
-      </w:r>
-    </w:p>
-    <w:p>
-      <w:pPr>
-        <w:pStyle w:val="ListParagraph"/>
-        <w:ind w:left="0"/>
-        <w:rPr>
-          <w:rFonts w:ascii="Courier New" w:hAnsi="Courier New" w:cs="Courier New"/>
-          <w:color w:val="0070C0"/>
-          <w:sz w:val="18"/>
-        </w:rPr>
-      </w:pPr>
-      <w:r>
-        <w:rPr>
-          <w:rFonts w:ascii="Courier New" w:hAnsi="Courier New" w:cs="Courier New"/>
-          <w:color w:val="0070C0"/>
-          <w:sz w:val="18"/>
-        </w:rPr>
-        <w:t xml:space="preserve">  </w:t>
-      </w:r>
-      <w:r>
-        <w:rPr>
-          <w:rFonts w:ascii="Courier New" w:hAnsi="Courier New" w:cs="Courier New"/>
-          <w:color w:val="0070C0"/>
-          <w:sz w:val="18"/>
-          <w:highlight w:val="yellow"/>
-        </w:rPr>
-        <w:t xml:space="preserve">-a, --append                  </w:t>
-      </w:r>
-      <w:proofErr w:type="spellStart"/>
-      <w:r>
-        <w:rPr>
-          <w:rFonts w:ascii="Courier New" w:hAnsi="Courier New" w:cs="Courier New"/>
-          <w:color w:val="0070C0"/>
-          <w:sz w:val="18"/>
-          <w:highlight w:val="yellow"/>
-        </w:rPr>
-        <w:t>append</w:t>
-      </w:r>
-      <w:proofErr w:type="spellEnd"/>
+        <w:t>-a, --append                  append</w:t>
+      </w:r>
       <w:r>
         <w:rPr>
           <w:rFonts w:ascii="Courier New" w:hAnsi="Courier New" w:cs="Courier New"/>
@@ -1720,25 +1213,7 @@
           <w:color w:val="0070C0"/>
           <w:sz w:val="18"/>
         </w:rPr>
-        <w:t xml:space="preserve">  -L, --lock                    </w:t>
-      </w:r>
-      <w:proofErr w:type="spellStart"/>
-      <w:r>
-        <w:rPr>
-          <w:rFonts w:ascii="Courier New" w:hAnsi="Courier New" w:cs="Courier New"/>
-          <w:color w:val="0070C0"/>
-          <w:sz w:val="18"/>
-        </w:rPr>
-        <w:t>lock</w:t>
-      </w:r>
-      <w:proofErr w:type="spellEnd"/>
-      <w:r>
-        <w:rPr>
-          <w:rFonts w:ascii="Courier New" w:hAnsi="Courier New" w:cs="Courier New"/>
-          <w:color w:val="0070C0"/>
-          <w:sz w:val="18"/>
-        </w:rPr>
-        <w:t xml:space="preserve"> the user account</w:t>
+        <w:t xml:space="preserve">  -L, --lock                    lock the user account</w:t>
       </w:r>
     </w:p>
     <w:p>
@@ -1795,6 +1270,7 @@
           <w:color w:val="0070C0"/>
           <w:sz w:val="18"/>
         </w:rPr>
+        <w:lastRenderedPageBreak/>
         <w:t xml:space="preserve">  -o, --non-unique              allow using duplicate (non-unique) UID</w:t>
       </w:r>
     </w:p>
@@ -1814,26 +1290,7 @@
           <w:color w:val="0070C0"/>
           <w:sz w:val="18"/>
         </w:rPr>
-        <w:lastRenderedPageBreak/>
-        <w:t xml:space="preserve">  -p, --password </w:t>
-      </w:r>
-      <w:proofErr w:type="spellStart"/>
-      <w:r>
-        <w:rPr>
-          <w:rFonts w:ascii="Courier New" w:hAnsi="Courier New" w:cs="Courier New"/>
-          <w:color w:val="0070C0"/>
-          <w:sz w:val="18"/>
-        </w:rPr>
-        <w:t>PASSWORD</w:t>
-      </w:r>
-      <w:proofErr w:type="spellEnd"/>
-      <w:r>
-        <w:rPr>
-          <w:rFonts w:ascii="Courier New" w:hAnsi="Courier New" w:cs="Courier New"/>
-          <w:color w:val="0070C0"/>
-          <w:sz w:val="18"/>
-        </w:rPr>
-        <w:t xml:space="preserve">       use encrypted password for the new password</w:t>
+        <w:t xml:space="preserve">  -p, --password PASSWORD       use encrypted password for the new password</w:t>
       </w:r>
     </w:p>
     <w:p>
@@ -1871,231 +1328,95 @@
           <w:color w:val="0070C0"/>
           <w:sz w:val="18"/>
         </w:rPr>
-        <w:t xml:space="preserve">  -s, --shell </w:t>
-      </w:r>
-      <w:proofErr w:type="spellStart"/>
-      <w:r>
-        <w:rPr>
-          <w:rFonts w:ascii="Courier New" w:hAnsi="Courier New" w:cs="Courier New"/>
-          <w:color w:val="0070C0"/>
-          <w:sz w:val="18"/>
-        </w:rPr>
-        <w:t>SHELL</w:t>
-      </w:r>
-      <w:proofErr w:type="spellEnd"/>
-      <w:r>
-        <w:rPr>
-          <w:rFonts w:ascii="Courier New" w:hAnsi="Courier New" w:cs="Courier New"/>
-          <w:color w:val="0070C0"/>
-          <w:sz w:val="18"/>
-        </w:rPr>
-        <w:t xml:space="preserve">             new login shell for the user account</w:t>
-      </w:r>
-    </w:p>
-    <w:p>
-      <w:pPr>
-        <w:pStyle w:val="ListParagraph"/>
-        <w:ind w:left="0"/>
-        <w:rPr>
-          <w:rFonts w:ascii="Courier New" w:hAnsi="Courier New" w:cs="Courier New"/>
-          <w:color w:val="0070C0"/>
-          <w:sz w:val="18"/>
-        </w:rPr>
-      </w:pPr>
-      <w:r>
-        <w:rPr>
-          <w:rFonts w:ascii="Courier New" w:hAnsi="Courier New" w:cs="Courier New"/>
-          <w:color w:val="0070C0"/>
-          <w:sz w:val="18"/>
-        </w:rPr>
-        <w:t xml:space="preserve">  -u, --</w:t>
-      </w:r>
-      <w:proofErr w:type="spellStart"/>
-      <w:r>
-        <w:rPr>
-          <w:rFonts w:ascii="Courier New" w:hAnsi="Courier New" w:cs="Courier New"/>
-          <w:color w:val="0070C0"/>
-          <w:sz w:val="18"/>
-        </w:rPr>
-        <w:t>uid</w:t>
-      </w:r>
-      <w:proofErr w:type="spellEnd"/>
-      <w:r>
-        <w:rPr>
-          <w:rFonts w:ascii="Courier New" w:hAnsi="Courier New" w:cs="Courier New"/>
-          <w:color w:val="0070C0"/>
-          <w:sz w:val="18"/>
-        </w:rPr>
-        <w:t xml:space="preserve"> UID                 new UID for the user account</w:t>
-      </w:r>
-    </w:p>
-    <w:p>
-      <w:pPr>
-        <w:pStyle w:val="ListParagraph"/>
-        <w:ind w:left="0"/>
-        <w:rPr>
-          <w:rFonts w:ascii="Courier New" w:hAnsi="Courier New" w:cs="Courier New"/>
-          <w:color w:val="0070C0"/>
-          <w:sz w:val="18"/>
-        </w:rPr>
-      </w:pPr>
-      <w:r>
-        <w:rPr>
-          <w:rFonts w:ascii="Courier New" w:hAnsi="Courier New" w:cs="Courier New"/>
-          <w:color w:val="0070C0"/>
-          <w:sz w:val="18"/>
-        </w:rPr>
-        <w:t xml:space="preserve">  -U, --unlock                  </w:t>
-      </w:r>
-      <w:proofErr w:type="spellStart"/>
-      <w:r>
-        <w:rPr>
-          <w:rFonts w:ascii="Courier New" w:hAnsi="Courier New" w:cs="Courier New"/>
-          <w:color w:val="0070C0"/>
-          <w:sz w:val="18"/>
-        </w:rPr>
-        <w:t>unlock</w:t>
-      </w:r>
-      <w:proofErr w:type="spellEnd"/>
-      <w:r>
-        <w:rPr>
-          <w:rFonts w:ascii="Courier New" w:hAnsi="Courier New" w:cs="Courier New"/>
-          <w:color w:val="0070C0"/>
-          <w:sz w:val="18"/>
-        </w:rPr>
-        <w:t xml:space="preserve"> the user account</w:t>
-      </w:r>
-    </w:p>
-    <w:p>
-      <w:pPr>
-        <w:pStyle w:val="ListParagraph"/>
-        <w:ind w:left="0"/>
-        <w:rPr>
-          <w:rFonts w:ascii="Courier New" w:hAnsi="Courier New" w:cs="Courier New"/>
-          <w:color w:val="0070C0"/>
-          <w:sz w:val="18"/>
-        </w:rPr>
-      </w:pPr>
-      <w:r>
-        <w:rPr>
-          <w:rFonts w:ascii="Courier New" w:hAnsi="Courier New" w:cs="Courier New"/>
-          <w:color w:val="0070C0"/>
-          <w:sz w:val="18"/>
-        </w:rPr>
-        <w:t xml:space="preserve">  -Z, --</w:t>
-      </w:r>
-      <w:proofErr w:type="spellStart"/>
-      <w:r>
-        <w:rPr>
-          <w:rFonts w:ascii="Courier New" w:hAnsi="Courier New" w:cs="Courier New"/>
-          <w:color w:val="0070C0"/>
-          <w:sz w:val="18"/>
-        </w:rPr>
-        <w:t>selinux</w:t>
-      </w:r>
-      <w:proofErr w:type="spellEnd"/>
-      <w:r>
-        <w:rPr>
-          <w:rFonts w:ascii="Courier New" w:hAnsi="Courier New" w:cs="Courier New"/>
-          <w:color w:val="0070C0"/>
-          <w:sz w:val="18"/>
-        </w:rPr>
-        <w:t xml:space="preserve">-user SEUSER     new </w:t>
-      </w:r>
-      <w:proofErr w:type="spellStart"/>
-      <w:r>
-        <w:rPr>
-          <w:rFonts w:ascii="Courier New" w:hAnsi="Courier New" w:cs="Courier New"/>
-          <w:color w:val="0070C0"/>
-          <w:sz w:val="18"/>
-        </w:rPr>
-        <w:t>SELinux</w:t>
-      </w:r>
-      <w:proofErr w:type="spellEnd"/>
-      <w:r>
-        <w:rPr>
-          <w:rFonts w:ascii="Courier New" w:hAnsi="Courier New" w:cs="Courier New"/>
-          <w:color w:val="0070C0"/>
-          <w:sz w:val="18"/>
-        </w:rPr>
-        <w:t xml:space="preserve"> user mapping for the user account</w:t>
-      </w:r>
-    </w:p>
-    <w:p>
-      <w:pPr>
-        <w:pStyle w:val="ListParagraph"/>
-        <w:ind w:left="0"/>
-        <w:rPr>
-          <w:rFonts w:ascii="Courier New" w:hAnsi="Courier New" w:cs="Courier New"/>
-          <w:color w:val="0070C0"/>
-          <w:sz w:val="18"/>
-        </w:rPr>
-      </w:pPr>
-    </w:p>
-    <w:p>
-      <w:pPr>
-        <w:pStyle w:val="ListParagraph"/>
-        <w:ind w:left="0"/>
-        <w:rPr>
-          <w:rFonts w:ascii="Courier New" w:hAnsi="Courier New" w:cs="Courier New"/>
-          <w:color w:val="0070C0"/>
-          <w:sz w:val="18"/>
-        </w:rPr>
-      </w:pPr>
-      <w:r>
-        <w:rPr>
-          <w:rFonts w:ascii="Courier New" w:hAnsi="Courier New" w:cs="Courier New"/>
-          <w:color w:val="0070C0"/>
-          <w:sz w:val="18"/>
-        </w:rPr>
-        <w:t>[</w:t>
-      </w:r>
-      <w:proofErr w:type="spellStart"/>
-      <w:r>
-        <w:rPr>
-          <w:rFonts w:ascii="Courier New" w:hAnsi="Courier New" w:cs="Courier New"/>
-          <w:color w:val="0070C0"/>
-          <w:sz w:val="18"/>
-        </w:rPr>
-        <w:t>root@john</w:t>
-      </w:r>
-      <w:proofErr w:type="spellEnd"/>
-      <w:r>
-        <w:rPr>
-          <w:rFonts w:ascii="Courier New" w:hAnsi="Courier New" w:cs="Courier New"/>
-          <w:color w:val="0070C0"/>
-          <w:sz w:val="18"/>
-        </w:rPr>
-        <w:t xml:space="preserve"> ~]# </w:t>
-      </w:r>
-      <w:proofErr w:type="spellStart"/>
-      <w:r>
-        <w:rPr>
-          <w:rFonts w:ascii="Courier New" w:hAnsi="Courier New" w:cs="Courier New"/>
-          <w:color w:val="0070C0"/>
-          <w:sz w:val="18"/>
-        </w:rPr>
-        <w:t>usermod</w:t>
-      </w:r>
-      <w:proofErr w:type="spellEnd"/>
-      <w:r>
-        <w:rPr>
-          <w:rFonts w:ascii="Courier New" w:hAnsi="Courier New" w:cs="Courier New"/>
-          <w:color w:val="0070C0"/>
-          <w:sz w:val="18"/>
-        </w:rPr>
-        <w:t xml:space="preserve"> -G wheel </w:t>
-      </w:r>
-      <w:proofErr w:type="spellStart"/>
-      <w:r>
-        <w:rPr>
-          <w:rFonts w:ascii="Courier New" w:hAnsi="Courier New" w:cs="Courier New"/>
-          <w:color w:val="0070C0"/>
-          <w:sz w:val="18"/>
-        </w:rPr>
-        <w:t>testuser</w:t>
-      </w:r>
-      <w:proofErr w:type="spellEnd"/>
+        <w:t xml:space="preserve">  -s, --shell SHELL             new login shell for the user account</w:t>
+      </w:r>
+    </w:p>
+    <w:p>
+      <w:pPr>
+        <w:pStyle w:val="ListParagraph"/>
+        <w:ind w:left="0"/>
+        <w:rPr>
+          <w:rFonts w:ascii="Courier New" w:hAnsi="Courier New" w:cs="Courier New"/>
+          <w:color w:val="0070C0"/>
+          <w:sz w:val="18"/>
+        </w:rPr>
+      </w:pPr>
+      <w:r>
+        <w:rPr>
+          <w:rFonts w:ascii="Courier New" w:hAnsi="Courier New" w:cs="Courier New"/>
+          <w:color w:val="0070C0"/>
+          <w:sz w:val="18"/>
+        </w:rPr>
+        <w:t xml:space="preserve">  -u, --uid UID                 new UID for the user account</w:t>
+      </w:r>
+    </w:p>
+    <w:p>
+      <w:pPr>
+        <w:pStyle w:val="ListParagraph"/>
+        <w:ind w:left="0"/>
+        <w:rPr>
+          <w:rFonts w:ascii="Courier New" w:hAnsi="Courier New" w:cs="Courier New"/>
+          <w:color w:val="0070C0"/>
+          <w:sz w:val="18"/>
+        </w:rPr>
+      </w:pPr>
+      <w:r>
+        <w:rPr>
+          <w:rFonts w:ascii="Courier New" w:hAnsi="Courier New" w:cs="Courier New"/>
+          <w:color w:val="0070C0"/>
+          <w:sz w:val="18"/>
+        </w:rPr>
+        <w:t xml:space="preserve">  -U, --unlock                  unlock the user account</w:t>
+      </w:r>
+    </w:p>
+    <w:p>
+      <w:pPr>
+        <w:pStyle w:val="ListParagraph"/>
+        <w:ind w:left="0"/>
+        <w:rPr>
+          <w:rFonts w:ascii="Courier New" w:hAnsi="Courier New" w:cs="Courier New"/>
+          <w:color w:val="0070C0"/>
+          <w:sz w:val="18"/>
+        </w:rPr>
+      </w:pPr>
+      <w:r>
+        <w:rPr>
+          <w:rFonts w:ascii="Courier New" w:hAnsi="Courier New" w:cs="Courier New"/>
+          <w:color w:val="0070C0"/>
+          <w:sz w:val="18"/>
+        </w:rPr>
+        <w:t xml:space="preserve">  -Z, --selinux-user SEUSER     new SELinux user mapping for the user account</w:t>
+      </w:r>
+    </w:p>
+    <w:p>
+      <w:pPr>
+        <w:pStyle w:val="ListParagraph"/>
+        <w:ind w:left="0"/>
+        <w:rPr>
+          <w:rFonts w:ascii="Courier New" w:hAnsi="Courier New" w:cs="Courier New"/>
+          <w:color w:val="0070C0"/>
+          <w:sz w:val="18"/>
+        </w:rPr>
+      </w:pPr>
+    </w:p>
+    <w:p>
+      <w:pPr>
+        <w:pStyle w:val="ListParagraph"/>
+        <w:ind w:left="0"/>
+        <w:rPr>
+          <w:rFonts w:ascii="Courier New" w:hAnsi="Courier New" w:cs="Courier New"/>
+          <w:color w:val="0070C0"/>
+          <w:sz w:val="18"/>
+        </w:rPr>
+      </w:pPr>
+      <w:r>
+        <w:rPr>
+          <w:rFonts w:ascii="Courier New" w:hAnsi="Courier New" w:cs="Courier New"/>
+          <w:color w:val="0070C0"/>
+          <w:sz w:val="18"/>
+        </w:rPr>
+        <w:t>[root@john ~]# usermod -G wheel testuser</w:t>
+      </w:r>
       <w:r>
         <w:rPr>
           <w:rFonts w:ascii="Courier New" w:hAnsi="Courier New" w:cs="Courier New"/>
@@ -2169,43 +1490,7 @@
           <w:color w:val="0070C0"/>
           <w:sz w:val="18"/>
         </w:rPr>
-        <w:t>[</w:t>
-      </w:r>
-      <w:proofErr w:type="spellStart"/>
-      <w:r>
-        <w:rPr>
-          <w:rFonts w:ascii="Courier New" w:hAnsi="Courier New" w:cs="Courier New"/>
-          <w:color w:val="0070C0"/>
-          <w:sz w:val="18"/>
-        </w:rPr>
-        <w:t>root@john</w:t>
-      </w:r>
-      <w:proofErr w:type="spellEnd"/>
-      <w:r>
-        <w:rPr>
-          <w:rFonts w:ascii="Courier New" w:hAnsi="Courier New" w:cs="Courier New"/>
-          <w:color w:val="0070C0"/>
-          <w:sz w:val="18"/>
-        </w:rPr>
-        <w:t xml:space="preserve"> ~]# </w:t>
-      </w:r>
-      <w:proofErr w:type="spellStart"/>
-      <w:r>
-        <w:rPr>
-          <w:rFonts w:ascii="Courier New" w:hAnsi="Courier New" w:cs="Courier New"/>
-          <w:color w:val="0070C0"/>
-          <w:sz w:val="18"/>
-        </w:rPr>
-        <w:t>usermod</w:t>
-      </w:r>
-      <w:proofErr w:type="spellEnd"/>
-      <w:r>
-        <w:rPr>
-          <w:rFonts w:ascii="Courier New" w:hAnsi="Courier New" w:cs="Courier New"/>
-          <w:color w:val="0070C0"/>
-          <w:sz w:val="18"/>
-        </w:rPr>
-        <w:t xml:space="preserve"> </w:t>
+        <w:t xml:space="preserve">[root@john ~]# usermod </w:t>
       </w:r>
       <w:r>
         <w:rPr>
@@ -2221,18 +1506,8 @@
           <w:color w:val="0070C0"/>
           <w:sz w:val="18"/>
         </w:rPr>
-        <w:t xml:space="preserve">-G wheel </w:t>
-      </w:r>
-      <w:proofErr w:type="spellStart"/>
-      <w:r>
-        <w:rPr>
-          <w:rFonts w:ascii="Courier New" w:hAnsi="Courier New" w:cs="Courier New"/>
-          <w:color w:val="0070C0"/>
-          <w:sz w:val="18"/>
-        </w:rPr>
-        <w:t>testuser</w:t>
-      </w:r>
-      <w:proofErr w:type="spellEnd"/>
+        <w:t>-G wheel testuser</w:t>
+      </w:r>
       <w:r>
         <w:rPr>
           <w:rFonts w:ascii="Courier New" w:hAnsi="Courier New" w:cs="Courier New"/>

</xml_diff>

<commit_message>
rewrite net lab 6 tcp, linux updates
</commit_message>
<xml_diff>
--- a/2.Linux/02.Users and Groups/Linux Lab 2 Users and Groups.docx
+++ b/2.Linux/02.Users and Groups/Linux Lab 2 Users and Groups.docx
@@ -13,7 +13,15 @@
         <w:t>2</w:t>
       </w:r>
       <w:r>
-        <w:t>, users and groups</w:t>
+        <w:t xml:space="preserve">, </w:t>
+      </w:r>
+      <w:proofErr w:type="gramStart"/>
+      <w:r>
+        <w:t>users</w:t>
+      </w:r>
+      <w:proofErr w:type="gramEnd"/>
+      <w:r>
+        <w:t xml:space="preserve"> and groups</w:t>
       </w:r>
     </w:p>
     <w:p>
@@ -74,7 +82,15 @@
         <w:t xml:space="preserve">Read </w:t>
       </w:r>
       <w:r>
-        <w:t xml:space="preserve">about su and sudo in </w:t>
+        <w:t xml:space="preserve">about </w:t>
+      </w:r>
+      <w:proofErr w:type="spellStart"/>
+      <w:r>
+        <w:t>su</w:t>
+      </w:r>
+      <w:proofErr w:type="spellEnd"/>
+      <w:r>
+        <w:t xml:space="preserve"> and sudo in </w:t>
       </w:r>
       <w:r>
         <w:t>“The Linux Command Line”</w:t>
@@ -99,10 +115,36 @@
     </w:p>
     <w:p>
       <w:r>
-        <w:t>Ubuntu locks the root account for security reasons, but most other distributions don’t.  In order to give you practice in the way other distributions use the su command, we will enable the root account by giving it a password.</w:t>
-      </w:r>
-      <w:r>
-        <w:t xml:space="preserve">  Don’t fall into the habit that Ubuntu is trying to prevent, which is running everything as the root user!</w:t>
+        <w:t xml:space="preserve">Ubuntu locks the root account for security reasons, but most other distributions </w:t>
+      </w:r>
+      <w:r>
+        <w:t>do not</w:t>
+      </w:r>
+      <w:r>
+        <w:t xml:space="preserve">.  </w:t>
+      </w:r>
+      <w:r>
+        <w:t>To</w:t>
+      </w:r>
+      <w:r>
+        <w:t xml:space="preserve"> give you practice in the way other distributions use the </w:t>
+      </w:r>
+      <w:proofErr w:type="spellStart"/>
+      <w:r>
+        <w:t>su</w:t>
+      </w:r>
+      <w:proofErr w:type="spellEnd"/>
+      <w:r>
+        <w:t xml:space="preserve"> command, we will enable the root account by giving it a password.</w:t>
+      </w:r>
+      <w:r>
+        <w:t xml:space="preserve">  </w:t>
+      </w:r>
+      <w:r>
+        <w:t>Do not</w:t>
+      </w:r>
+      <w:r>
+        <w:t xml:space="preserve"> fall into the habit that Ubuntu is trying to prevent, which is running everything as the root user!</w:t>
       </w:r>
     </w:p>
     <w:p>
@@ -149,7 +191,21 @@
         </w:numPr>
       </w:pPr>
       <w:r>
-        <w:t>Create a new user.  I'll refer to it as testuser, but you can call it whatever you want.</w:t>
+        <w:t xml:space="preserve">Create a new user.  </w:t>
+      </w:r>
+      <w:r>
+        <w:t>I will</w:t>
+      </w:r>
+      <w:r>
+        <w:t xml:space="preserve"> refer to it as </w:t>
+      </w:r>
+      <w:proofErr w:type="spellStart"/>
+      <w:r>
+        <w:t>testuser</w:t>
+      </w:r>
+      <w:proofErr w:type="spellEnd"/>
+      <w:r>
+        <w:t>, but you can call it whatever you want.</w:t>
       </w:r>
       <w:r>
         <w:t xml:space="preserve">  Note:  </w:t>
@@ -181,17 +237,36 @@
       <w:r>
         <w:t xml:space="preserve">or switch to the root account with </w:t>
       </w:r>
-      <w:r>
-        <w:rPr>
-          <w:rFonts w:ascii="Courier New" w:hAnsi="Courier New" w:cs="Courier New"/>
-        </w:rPr>
-        <w:t>su -</w:t>
-      </w:r>
-      <w:r>
+      <w:proofErr w:type="spellStart"/>
+      <w:r>
+        <w:rPr>
+          <w:rFonts w:ascii="Courier New" w:hAnsi="Courier New" w:cs="Courier New"/>
+        </w:rPr>
+        <w:t>su</w:t>
+      </w:r>
+      <w:proofErr w:type="spellEnd"/>
+      <w:r>
+        <w:rPr>
+          <w:rFonts w:ascii="Courier New" w:hAnsi="Courier New" w:cs="Courier New"/>
+        </w:rPr>
         <w:t xml:space="preserve"> </w:t>
       </w:r>
-      <w:r>
-        <w:t xml:space="preserve"> to get root</w:t>
+      <w:proofErr w:type="gramStart"/>
+      <w:r>
+        <w:rPr>
+          <w:rFonts w:ascii="Courier New" w:hAnsi="Courier New" w:cs="Courier New"/>
+        </w:rPr>
+        <w:t>-</w:t>
+      </w:r>
+      <w:r>
+        <w:t xml:space="preserve"> </w:t>
+      </w:r>
+      <w:r>
+        <w:t xml:space="preserve"> to</w:t>
+      </w:r>
+      <w:proofErr w:type="gramEnd"/>
+      <w:r>
+        <w:t xml:space="preserve"> get root</w:t>
       </w:r>
       <w:r>
         <w:t xml:space="preserve"> privileges</w:t>
@@ -202,14 +277,32 @@
       <w:r>
         <w:t xml:space="preserve">  Note:  The Ubuntu version of </w:t>
       </w:r>
+      <w:proofErr w:type="spellStart"/>
       <w:r>
         <w:rPr>
           <w:rFonts w:ascii="Courier New" w:hAnsi="Courier New" w:cs="Courier New"/>
         </w:rPr>
         <w:t>adduser</w:t>
       </w:r>
-      <w:r>
-        <w:t xml:space="preserve"> takes you through entering a password and GECOS information (Ubuntu decides the GECOS/comment field should include Full Name, Room Number, Work Phone, Home Phone, and Other.  You will see those in the /etc/passwd file, separated by commas.  The separator between the main fields of /etc/passwd like username, password, etc., is a colon</w:t>
+      <w:proofErr w:type="spellEnd"/>
+      <w:r>
+        <w:t xml:space="preserve"> takes you through entering a password and GECOS information (Ubuntu decides the GECOS/comment field should include Full Name, Room Number, Work Phone, Home Phone, and Other.  You will see those in the /</w:t>
+      </w:r>
+      <w:proofErr w:type="spellStart"/>
+      <w:r>
+        <w:t>etc</w:t>
+      </w:r>
+      <w:proofErr w:type="spellEnd"/>
+      <w:r>
+        <w:t>/passwd file, separated by commas.  The separator between the main fields of /</w:t>
+      </w:r>
+      <w:proofErr w:type="spellStart"/>
+      <w:r>
+        <w:t>etc</w:t>
+      </w:r>
+      <w:proofErr w:type="spellEnd"/>
+      <w:r>
+        <w:t>/passwd like username, password, etc., is a colon</w:t>
       </w:r>
       <w:r>
         <w:t xml:space="preserve"> (‘:’)</w:t>
@@ -230,7 +323,15 @@
         <w:t>G</w:t>
       </w:r>
       <w:r>
-        <w:t>ive testuser a password, hopefully something you can remember.</w:t>
+        <w:t xml:space="preserve">ive </w:t>
+      </w:r>
+      <w:proofErr w:type="spellStart"/>
+      <w:r>
+        <w:t>testuser</w:t>
+      </w:r>
+      <w:proofErr w:type="spellEnd"/>
+      <w:r>
+        <w:t xml:space="preserve"> a password, hopefully something you can remember.</w:t>
       </w:r>
     </w:p>
     <w:p>
@@ -242,7 +343,15 @@
         </w:numPr>
       </w:pPr>
       <w:r>
-        <w:t xml:space="preserve">Change to user testuser.  </w:t>
+        <w:t xml:space="preserve">Change to user </w:t>
+      </w:r>
+      <w:proofErr w:type="spellStart"/>
+      <w:r>
+        <w:t>testuser</w:t>
+      </w:r>
+      <w:proofErr w:type="spellEnd"/>
+      <w:r>
+        <w:t xml:space="preserve">.  </w:t>
       </w:r>
       <w:r>
         <w:t>If you are comfortable switching users at the terminal, you can just use the command</w:t>
@@ -250,17 +359,41 @@
       <w:r>
         <w:br/>
       </w:r>
-      <w:r>
-        <w:rPr>
-          <w:rFonts w:ascii="Courier New" w:hAnsi="Courier New" w:cs="Courier New"/>
-        </w:rPr>
-        <w:t>su - testuser</w:t>
-      </w:r>
+      <w:proofErr w:type="spellStart"/>
+      <w:r>
+        <w:rPr>
+          <w:rFonts w:ascii="Courier New" w:hAnsi="Courier New" w:cs="Courier New"/>
+        </w:rPr>
+        <w:t>su</w:t>
+      </w:r>
+      <w:proofErr w:type="spellEnd"/>
+      <w:r>
+        <w:rPr>
+          <w:rFonts w:ascii="Courier New" w:hAnsi="Courier New" w:cs="Courier New"/>
+        </w:rPr>
+        <w:t xml:space="preserve"> - </w:t>
+      </w:r>
+      <w:proofErr w:type="spellStart"/>
+      <w:r>
+        <w:rPr>
+          <w:rFonts w:ascii="Courier New" w:hAnsi="Courier New" w:cs="Courier New"/>
+        </w:rPr>
+        <w:t>testuser</w:t>
+      </w:r>
+      <w:proofErr w:type="spellEnd"/>
       <w:r>
         <w:br/>
       </w:r>
       <w:r>
-        <w:t>If you get confused over which user account you are using, log out and log back in as testuser.</w:t>
+        <w:t xml:space="preserve">If you get confused over which user account you are using, log out and log back in as </w:t>
+      </w:r>
+      <w:proofErr w:type="spellStart"/>
+      <w:r>
+        <w:t>testuser</w:t>
+      </w:r>
+      <w:proofErr w:type="spellEnd"/>
+      <w:r>
+        <w:t>.</w:t>
       </w:r>
     </w:p>
     <w:p>
@@ -324,13 +457,29 @@
         <w:t>sudo</w:t>
       </w:r>
       <w:r>
-        <w:t xml:space="preserve"> will check your password and membership in the sudoers </w:t>
+        <w:t xml:space="preserve"> will check your password and membership in the </w:t>
+      </w:r>
+      <w:proofErr w:type="spellStart"/>
+      <w:r>
+        <w:t>sudoers</w:t>
+      </w:r>
+      <w:proofErr w:type="spellEnd"/>
+      <w:r>
+        <w:t xml:space="preserve"> </w:t>
       </w:r>
       <w:r>
         <w:t>file</w:t>
       </w:r>
       <w:r>
-        <w:t>, even if the command you use doesn’t require extra rights</w:t>
+        <w:t xml:space="preserve">, even if the command you use </w:t>
+      </w:r>
+      <w:proofErr w:type="gramStart"/>
+      <w:r>
+        <w:t>doesn’t</w:t>
+      </w:r>
+      <w:proofErr w:type="gramEnd"/>
+      <w:r>
+        <w:t xml:space="preserve"> require extra rights</w:t>
       </w:r>
       <w:r>
         <w:t>.</w:t>
@@ -343,7 +492,23 @@
       </w:r>
       <w:bookmarkEnd w:id="0"/>
       <w:r>
-        <w:t xml:space="preserve">It should not work, because you haven’t given testuser permission to use </w:t>
+        <w:t xml:space="preserve">It should not work, because you </w:t>
+      </w:r>
+      <w:proofErr w:type="gramStart"/>
+      <w:r>
+        <w:t>haven’t</w:t>
+      </w:r>
+      <w:proofErr w:type="gramEnd"/>
+      <w:r>
+        <w:t xml:space="preserve"> given </w:t>
+      </w:r>
+      <w:proofErr w:type="spellStart"/>
+      <w:r>
+        <w:t>testuser</w:t>
+      </w:r>
+      <w:proofErr w:type="spellEnd"/>
+      <w:r>
+        <w:t xml:space="preserve"> permission to use </w:t>
       </w:r>
       <w:r>
         <w:rPr>
@@ -377,7 +542,15 @@
         <w:t>members of the group</w:t>
       </w:r>
       <w:r>
-        <w:t>s named “adm” and “sudo”</w:t>
+        <w:t>s named “</w:t>
+      </w:r>
+      <w:proofErr w:type="spellStart"/>
+      <w:r>
+        <w:t>adm</w:t>
+      </w:r>
+      <w:proofErr w:type="spellEnd"/>
+      <w:r>
+        <w:t>” and “sudo”</w:t>
       </w:r>
       <w:r>
         <w:t xml:space="preserve"> have access to </w:t>
@@ -405,7 +578,15 @@
         <w:t xml:space="preserve"> from the slides</w:t>
       </w:r>
       <w:r>
-        <w:t xml:space="preserve"> to add testuser to the </w:t>
+        <w:t xml:space="preserve"> to add </w:t>
+      </w:r>
+      <w:proofErr w:type="spellStart"/>
+      <w:r>
+        <w:t>testuser</w:t>
+      </w:r>
+      <w:proofErr w:type="spellEnd"/>
+      <w:r>
+        <w:t xml:space="preserve"> to the </w:t>
       </w:r>
       <w:r>
         <w:t>sudo</w:t>
@@ -437,12 +618,14 @@
       <w:r>
         <w:t xml:space="preserve"> command </w:t>
       </w:r>
+      <w:proofErr w:type="spellStart"/>
       <w:r>
         <w:rPr>
           <w:rFonts w:ascii="Courier New" w:hAnsi="Courier New" w:cs="Courier New"/>
         </w:rPr>
         <w:t>usermod</w:t>
       </w:r>
+      <w:proofErr w:type="spellEnd"/>
       <w:r>
         <w:t>, but it</w:t>
       </w:r>
@@ -462,16 +645,31 @@
         <w:t>careful,</w:t>
       </w:r>
       <w:r>
-        <w:t xml:space="preserve"> you'll </w:t>
-      </w:r>
-      <w:r>
-        <w:t>give testuser membership in sudo</w:t>
+        <w:t xml:space="preserve"> </w:t>
+      </w:r>
+      <w:proofErr w:type="gramStart"/>
+      <w:r>
+        <w:t>you'll</w:t>
+      </w:r>
+      <w:proofErr w:type="gramEnd"/>
+      <w:r>
+        <w:t xml:space="preserve"> </w:t>
+      </w:r>
+      <w:r>
+        <w:t xml:space="preserve">give </w:t>
+      </w:r>
+      <w:proofErr w:type="spellStart"/>
+      <w:r>
+        <w:t>testuser</w:t>
+      </w:r>
+      <w:proofErr w:type="spellEnd"/>
+      <w:r>
+        <w:t xml:space="preserve"> membership in sudo</w:t>
       </w:r>
       <w:r>
         <w:t xml:space="preserve"> but remove </w:t>
       </w:r>
       <w:r>
-        <w:lastRenderedPageBreak/>
         <w:t>all</w:t>
       </w:r>
       <w:r>
@@ -490,10 +688,26 @@
         <w:t>.</w:t>
       </w:r>
       <w:r>
-        <w:t xml:space="preserve">  (You’ll have to </w:t>
-      </w:r>
-      <w:r>
-        <w:t xml:space="preserve">add testuser to the </w:t>
+        <w:t xml:space="preserve">  (</w:t>
+      </w:r>
+      <w:proofErr w:type="gramStart"/>
+      <w:r>
+        <w:t>You’ll</w:t>
+      </w:r>
+      <w:proofErr w:type="gramEnd"/>
+      <w:r>
+        <w:t xml:space="preserve"> have to </w:t>
+      </w:r>
+      <w:r>
+        <w:t xml:space="preserve">add </w:t>
+      </w:r>
+      <w:proofErr w:type="spellStart"/>
+      <w:r>
+        <w:t>testuser</w:t>
+      </w:r>
+      <w:proofErr w:type="spellEnd"/>
+      <w:r>
+        <w:t xml:space="preserve"> to the </w:t>
       </w:r>
       <w:r>
         <w:t>sudo</w:t>
@@ -507,14 +721,30 @@
       <w:r>
         <w:t xml:space="preserve">Use </w:t>
       </w:r>
-      <w:r>
-        <w:rPr>
-          <w:rFonts w:ascii="Courier New" w:hAnsi="Courier New" w:cs="Courier New"/>
-        </w:rPr>
-        <w:t>su -</w:t>
-      </w:r>
-      <w:r>
-        <w:t xml:space="preserve"> to become root, add testuser to the </w:t>
+      <w:proofErr w:type="spellStart"/>
+      <w:r>
+        <w:rPr>
+          <w:rFonts w:ascii="Courier New" w:hAnsi="Courier New" w:cs="Courier New"/>
+        </w:rPr>
+        <w:t>su</w:t>
+      </w:r>
+      <w:proofErr w:type="spellEnd"/>
+      <w:r>
+        <w:rPr>
+          <w:rFonts w:ascii="Courier New" w:hAnsi="Courier New" w:cs="Courier New"/>
+        </w:rPr>
+        <w:t xml:space="preserve"> -</w:t>
+      </w:r>
+      <w:r>
+        <w:t xml:space="preserve"> to become root, add </w:t>
+      </w:r>
+      <w:proofErr w:type="spellStart"/>
+      <w:r>
+        <w:t>testuser</w:t>
+      </w:r>
+      <w:proofErr w:type="spellEnd"/>
+      <w:r>
+        <w:t xml:space="preserve"> to the </w:t>
       </w:r>
       <w:r>
         <w:t>sudo</w:t>
@@ -529,7 +759,15 @@
         <w:t>exit</w:t>
       </w:r>
       <w:r>
-        <w:t xml:space="preserve"> to be back to testuser.)</w:t>
+        <w:t xml:space="preserve"> to be back to </w:t>
+      </w:r>
+      <w:proofErr w:type="spellStart"/>
+      <w:r>
+        <w:t>testuser</w:t>
+      </w:r>
+      <w:proofErr w:type="spellEnd"/>
+      <w:r>
+        <w:t>.)</w:t>
       </w:r>
     </w:p>
     <w:p>
@@ -541,7 +779,15 @@
         </w:numPr>
       </w:pPr>
       <w:r>
-        <w:t xml:space="preserve">Once testuser is in the group </w:t>
+        <w:t xml:space="preserve">Once </w:t>
+      </w:r>
+      <w:proofErr w:type="spellStart"/>
+      <w:r>
+        <w:t>testuser</w:t>
+      </w:r>
+      <w:proofErr w:type="spellEnd"/>
+      <w:r>
+        <w:t xml:space="preserve"> is in the group </w:t>
       </w:r>
       <w:r>
         <w:t>sudo</w:t>
@@ -562,7 +808,15 @@
         <w:t xml:space="preserve"> again</w:t>
       </w:r>
       <w:r>
-        <w:t>.  You will need to exit the current terminal and open a new one to get Ubuntu to check the sudoers file.  Then it should work.</w:t>
+        <w:t xml:space="preserve">.  You will need to exit the current terminal and open a new one to get Ubuntu to check the </w:t>
+      </w:r>
+      <w:proofErr w:type="spellStart"/>
+      <w:r>
+        <w:t>sudoers</w:t>
+      </w:r>
+      <w:proofErr w:type="spellEnd"/>
+      <w:r>
+        <w:t xml:space="preserve"> file.  Then it should work.</w:t>
       </w:r>
     </w:p>
     <w:p>
@@ -576,11 +830,19 @@
       <w:r>
         <w:t xml:space="preserve">Use </w:t>
       </w:r>
-      <w:r>
-        <w:rPr>
-          <w:rFonts w:ascii="Courier New" w:hAnsi="Courier New" w:cs="Courier New"/>
-        </w:rPr>
-        <w:t>su -</w:t>
+      <w:proofErr w:type="spellStart"/>
+      <w:r>
+        <w:rPr>
+          <w:rFonts w:ascii="Courier New" w:hAnsi="Courier New" w:cs="Courier New"/>
+        </w:rPr>
+        <w:t>su</w:t>
+      </w:r>
+      <w:proofErr w:type="spellEnd"/>
+      <w:r>
+        <w:rPr>
+          <w:rFonts w:ascii="Courier New" w:hAnsi="Courier New" w:cs="Courier New"/>
+        </w:rPr>
+        <w:t xml:space="preserve"> -</w:t>
       </w:r>
       <w:r>
         <w:t xml:space="preserve"> to become root.  </w:t>
@@ -589,7 +851,23 @@
         <w:t>Examine</w:t>
       </w:r>
       <w:r>
-        <w:t xml:space="preserve"> the file, /etc/sudoers, </w:t>
+        <w:t xml:space="preserve"> the file, /</w:t>
+      </w:r>
+      <w:proofErr w:type="spellStart"/>
+      <w:r>
+        <w:t>etc</w:t>
+      </w:r>
+      <w:proofErr w:type="spellEnd"/>
+      <w:r>
+        <w:t>/</w:t>
+      </w:r>
+      <w:proofErr w:type="spellStart"/>
+      <w:r>
+        <w:t>sudoers</w:t>
+      </w:r>
+      <w:proofErr w:type="spellEnd"/>
+      <w:r>
+        <w:t xml:space="preserve">, </w:t>
       </w:r>
       <w:r>
         <w:t xml:space="preserve">using </w:t>
@@ -612,8 +890,13 @@
       <w:r>
         <w:t xml:space="preserve"> that allow members of the </w:t>
       </w:r>
-      <w:r>
-        <w:t>adm and sudo</w:t>
+      <w:proofErr w:type="spellStart"/>
+      <w:r>
+        <w:t>adm</w:t>
+      </w:r>
+      <w:proofErr w:type="spellEnd"/>
+      <w:r>
+        <w:t xml:space="preserve"> and sudo</w:t>
       </w:r>
       <w:r>
         <w:t xml:space="preserve"> group</w:t>
@@ -622,10 +905,34 @@
         <w:t>s</w:t>
       </w:r>
       <w:r>
-        <w:t xml:space="preserve"> to do the same.  The sudoers file can also give users the permission to run selected commands.  </w:t>
-      </w:r>
-      <w:r>
-        <w:t>Some installations give all users permission to mount CD-ROMs or shutdown the computer by adding lines to /etc/sudoers.</w:t>
+        <w:t xml:space="preserve"> to do the same.  The </w:t>
+      </w:r>
+      <w:proofErr w:type="spellStart"/>
+      <w:r>
+        <w:t>sudoers</w:t>
+      </w:r>
+      <w:proofErr w:type="spellEnd"/>
+      <w:r>
+        <w:t xml:space="preserve"> file can also give users the permission to run selected commands.  </w:t>
+      </w:r>
+      <w:r>
+        <w:t>Some installations give all users permission to mount CD-ROMs or shutdown the computer by adding lines to /</w:t>
+      </w:r>
+      <w:proofErr w:type="spellStart"/>
+      <w:r>
+        <w:t>etc</w:t>
+      </w:r>
+      <w:proofErr w:type="spellEnd"/>
+      <w:r>
+        <w:t>/</w:t>
+      </w:r>
+      <w:proofErr w:type="spellStart"/>
+      <w:r>
+        <w:t>sudoers</w:t>
+      </w:r>
+      <w:proofErr w:type="spellEnd"/>
+      <w:r>
+        <w:t>.</w:t>
       </w:r>
     </w:p>
     <w:p>
@@ -637,7 +944,23 @@
         </w:numPr>
       </w:pPr>
       <w:r>
-        <w:t>Use the less command to examine the /etc/group file.  You should see that the user you installed Ubuntu with is a member of adm, sudo</w:t>
+        <w:t>Use the less command to examine the /</w:t>
+      </w:r>
+      <w:proofErr w:type="spellStart"/>
+      <w:r>
+        <w:t>etc</w:t>
+      </w:r>
+      <w:proofErr w:type="spellEnd"/>
+      <w:r>
+        <w:t xml:space="preserve">/group file.  You should see that the user you installed Ubuntu with is a member of </w:t>
+      </w:r>
+      <w:proofErr w:type="spellStart"/>
+      <w:r>
+        <w:t>adm</w:t>
+      </w:r>
+      <w:proofErr w:type="spellEnd"/>
+      <w:r>
+        <w:t>, sudo</w:t>
       </w:r>
       <w:r>
         <w:t xml:space="preserve"> (wheel for CentOS)</w:t>
@@ -655,16 +978,54 @@
         </w:numPr>
       </w:pPr>
       <w:r>
-        <w:t>Use privileged access (either su - to get to the root account, or sudo from your own account) to remove testuser from the sudo group</w:t>
+        <w:t xml:space="preserve">Use privileged access (either </w:t>
+      </w:r>
+      <w:proofErr w:type="spellStart"/>
+      <w:r>
+        <w:t>su</w:t>
+      </w:r>
+      <w:proofErr w:type="spellEnd"/>
+      <w:r>
+        <w:t xml:space="preserve"> - to get to the root account, or sudo from your own account) to remove </w:t>
+      </w:r>
+      <w:proofErr w:type="spellStart"/>
+      <w:r>
+        <w:t>testuser</w:t>
+      </w:r>
+      <w:proofErr w:type="spellEnd"/>
+      <w:r>
+        <w:t xml:space="preserve"> from the sudo group</w:t>
       </w:r>
       <w:r>
         <w:br/>
       </w:r>
-      <w:r>
-        <w:rPr>
-          <w:rFonts w:ascii="Courier New" w:hAnsi="Courier New" w:cs="Courier New"/>
-        </w:rPr>
-        <w:t>gpasswd -d testuser sudo</w:t>
+      <w:proofErr w:type="spellStart"/>
+      <w:r>
+        <w:rPr>
+          <w:rFonts w:ascii="Courier New" w:hAnsi="Courier New" w:cs="Courier New"/>
+        </w:rPr>
+        <w:t>gpasswd</w:t>
+      </w:r>
+      <w:proofErr w:type="spellEnd"/>
+      <w:r>
+        <w:rPr>
+          <w:rFonts w:ascii="Courier New" w:hAnsi="Courier New" w:cs="Courier New"/>
+        </w:rPr>
+        <w:t xml:space="preserve"> -d </w:t>
+      </w:r>
+      <w:proofErr w:type="spellStart"/>
+      <w:r>
+        <w:rPr>
+          <w:rFonts w:ascii="Courier New" w:hAnsi="Courier New" w:cs="Courier New"/>
+        </w:rPr>
+        <w:t>testuser</w:t>
+      </w:r>
+      <w:proofErr w:type="spellEnd"/>
+      <w:r>
+        <w:rPr>
+          <w:rFonts w:ascii="Courier New" w:hAnsi="Courier New" w:cs="Courier New"/>
+        </w:rPr>
+        <w:t xml:space="preserve"> sudo</w:t>
       </w:r>
       <w:r>
         <w:t xml:space="preserve"> (from root) </w:t>
@@ -685,8 +1046,30 @@
         <w:rPr>
           <w:rFonts w:ascii="Courier New" w:hAnsi="Courier New" w:cs="Courier New"/>
         </w:rPr>
-        <w:t>sudo gpasswd -d testuser</w:t>
-      </w:r>
+        <w:t xml:space="preserve">sudo </w:t>
+      </w:r>
+      <w:proofErr w:type="spellStart"/>
+      <w:r>
+        <w:rPr>
+          <w:rFonts w:ascii="Courier New" w:hAnsi="Courier New" w:cs="Courier New"/>
+        </w:rPr>
+        <w:t>gpasswd</w:t>
+      </w:r>
+      <w:proofErr w:type="spellEnd"/>
+      <w:r>
+        <w:rPr>
+          <w:rFonts w:ascii="Courier New" w:hAnsi="Courier New" w:cs="Courier New"/>
+        </w:rPr>
+        <w:t xml:space="preserve"> -d </w:t>
+      </w:r>
+      <w:proofErr w:type="spellStart"/>
+      <w:r>
+        <w:rPr>
+          <w:rFonts w:ascii="Courier New" w:hAnsi="Courier New" w:cs="Courier New"/>
+        </w:rPr>
+        <w:t>testuser</w:t>
+      </w:r>
+      <w:proofErr w:type="spellEnd"/>
       <w:r>
         <w:rPr>
           <w:rFonts w:ascii="Courier New" w:hAnsi="Courier New" w:cs="Courier New"/>
@@ -715,13 +1098,40 @@
         </w:numPr>
       </w:pPr>
       <w:r>
-        <w:t>Exit from root if you used su -.  Test sudo for testuser</w:t>
-      </w:r>
+        <w:t xml:space="preserve">Exit from root if you used </w:t>
+      </w:r>
+      <w:proofErr w:type="spellStart"/>
+      <w:r>
+        <w:t>su</w:t>
+      </w:r>
+      <w:proofErr w:type="spellEnd"/>
+      <w:r>
+        <w:t xml:space="preserve"> -.  Test sudo for </w:t>
+      </w:r>
+      <w:proofErr w:type="spellStart"/>
+      <w:r>
+        <w:t>testuser</w:t>
+      </w:r>
+      <w:proofErr w:type="spellEnd"/>
       <w:r>
         <w:t xml:space="preserve"> to make sure it no longer works</w:t>
       </w:r>
       <w:r>
         <w:t>.</w:t>
+      </w:r>
+      <w:r>
+        <w:br/>
+      </w:r>
+      <w:r>
+        <w:br/>
+      </w:r>
+      <w:r>
+        <w:rPr>
+          <w:color w:val="0070C0"/>
+          <w:sz w:val="32"/>
+          <w:szCs w:val="32"/>
+        </w:rPr>
+        <w:t>Hand in</w:t>
       </w:r>
     </w:p>
     <w:p>
@@ -743,7 +1153,15 @@
         <w:t xml:space="preserve"> </w:t>
       </w:r>
       <w:r>
-        <w:t>How are su and sudo different?</w:t>
+        <w:t xml:space="preserve">How are </w:t>
+      </w:r>
+      <w:proofErr w:type="spellStart"/>
+      <w:r>
+        <w:t>su</w:t>
+      </w:r>
+      <w:proofErr w:type="spellEnd"/>
+      <w:r>
+        <w:t xml:space="preserve"> and sudo different?</w:t>
       </w:r>
     </w:p>
     <w:p>
@@ -777,8 +1195,13 @@
         </w:numPr>
       </w:pPr>
       <w:r>
-        <w:t>create a user called webadmin</w:t>
-      </w:r>
+        <w:t xml:space="preserve">create a user called </w:t>
+      </w:r>
+      <w:proofErr w:type="spellStart"/>
+      <w:r>
+        <w:t>webadmin</w:t>
+      </w:r>
+      <w:proofErr w:type="spellEnd"/>
     </w:p>
     <w:p>
       <w:pPr>
@@ -835,10 +1258,21 @@
         <w:rPr>
           <w:rFonts w:ascii="Courier New" w:hAnsi="Courier New" w:cs="Courier New"/>
         </w:rPr>
-        <w:t>sudo passwd -l root </w:t>
-      </w:r>
-      <w:r>
-        <w:t xml:space="preserve">  (-</w:t>
+        <w:t>sudo passwd -l root</w:t>
+      </w:r>
+      <w:proofErr w:type="gramStart"/>
+      <w:r>
+        <w:rPr>
+          <w:rFonts w:ascii="Courier New" w:hAnsi="Courier New" w:cs="Courier New"/>
+        </w:rPr>
+        <w:t> </w:t>
+      </w:r>
+      <w:r>
+        <w:t xml:space="preserve">  (</w:t>
+      </w:r>
+      <w:proofErr w:type="gramEnd"/>
+      <w:r>
+        <w:t>-</w:t>
       </w:r>
       <w:r>
         <w:rPr>
@@ -864,7 +1298,25 @@
           <w:color w:val="0070C0"/>
           <w:sz w:val="18"/>
         </w:rPr>
-        <w:t>The usermod command will replace the list of supplementary groups with the new one unless you tell it to append.</w:t>
+        <w:t xml:space="preserve">The </w:t>
+      </w:r>
+      <w:proofErr w:type="spellStart"/>
+      <w:r>
+        <w:rPr>
+          <w:rFonts w:ascii="Courier New" w:hAnsi="Courier New" w:cs="Courier New"/>
+          <w:color w:val="0070C0"/>
+          <w:sz w:val="18"/>
+        </w:rPr>
+        <w:t>usermod</w:t>
+      </w:r>
+      <w:proofErr w:type="spellEnd"/>
+      <w:r>
+        <w:rPr>
+          <w:rFonts w:ascii="Courier New" w:hAnsi="Courier New" w:cs="Courier New"/>
+          <w:color w:val="0070C0"/>
+          <w:sz w:val="18"/>
+        </w:rPr>
+        <w:t xml:space="preserve"> command will replace the list of supplementary groups with the new one unless you tell it to append.</w:t>
       </w:r>
     </w:p>
     <w:p>
@@ -883,7 +1335,61 @@
           <w:color w:val="0070C0"/>
           <w:sz w:val="18"/>
         </w:rPr>
-        <w:t>[root@john ~]# usermod --help</w:t>
+        <w:t>[</w:t>
+      </w:r>
+      <w:proofErr w:type="spellStart"/>
+      <w:r>
+        <w:rPr>
+          <w:rFonts w:ascii="Courier New" w:hAnsi="Courier New" w:cs="Courier New"/>
+          <w:color w:val="0070C0"/>
+          <w:sz w:val="18"/>
+        </w:rPr>
+        <w:t>root@john</w:t>
+      </w:r>
+      <w:proofErr w:type="spellEnd"/>
+      <w:r>
+        <w:rPr>
+          <w:rFonts w:ascii="Courier New" w:hAnsi="Courier New" w:cs="Courier New"/>
+          <w:color w:val="0070C0"/>
+          <w:sz w:val="18"/>
+        </w:rPr>
+        <w:t xml:space="preserve"> </w:t>
+      </w:r>
+      <w:proofErr w:type="gramStart"/>
+      <w:r>
+        <w:rPr>
+          <w:rFonts w:ascii="Courier New" w:hAnsi="Courier New" w:cs="Courier New"/>
+          <w:color w:val="0070C0"/>
+          <w:sz w:val="18"/>
+        </w:rPr>
+        <w:t>~]#</w:t>
+      </w:r>
+      <w:proofErr w:type="gramEnd"/>
+      <w:r>
+        <w:rPr>
+          <w:rFonts w:ascii="Courier New" w:hAnsi="Courier New" w:cs="Courier New"/>
+          <w:color w:val="0070C0"/>
+          <w:sz w:val="18"/>
+        </w:rPr>
+        <w:t xml:space="preserve"> </w:t>
+      </w:r>
+      <w:proofErr w:type="spellStart"/>
+      <w:r>
+        <w:rPr>
+          <w:rFonts w:ascii="Courier New" w:hAnsi="Courier New" w:cs="Courier New"/>
+          <w:color w:val="0070C0"/>
+          <w:sz w:val="18"/>
+        </w:rPr>
+        <w:t>usermod</w:t>
+      </w:r>
+      <w:proofErr w:type="spellEnd"/>
+      <w:r>
+        <w:rPr>
+          <w:rFonts w:ascii="Courier New" w:hAnsi="Courier New" w:cs="Courier New"/>
+          <w:color w:val="0070C0"/>
+          <w:sz w:val="18"/>
+        </w:rPr>
+        <w:t xml:space="preserve"> --help</w:t>
       </w:r>
     </w:p>
     <w:p>
@@ -902,7 +1408,25 @@
           <w:color w:val="0070C0"/>
           <w:sz w:val="18"/>
         </w:rPr>
-        <w:t>Usage: usermod [options] LOGIN</w:t>
+        <w:t xml:space="preserve">Usage: </w:t>
+      </w:r>
+      <w:proofErr w:type="spellStart"/>
+      <w:r>
+        <w:rPr>
+          <w:rFonts w:ascii="Courier New" w:hAnsi="Courier New" w:cs="Courier New"/>
+          <w:color w:val="0070C0"/>
+          <w:sz w:val="18"/>
+        </w:rPr>
+        <w:t>usermod</w:t>
+      </w:r>
+      <w:proofErr w:type="spellEnd"/>
+      <w:r>
+        <w:rPr>
+          <w:rFonts w:ascii="Courier New" w:hAnsi="Courier New" w:cs="Courier New"/>
+          <w:color w:val="0070C0"/>
+          <w:sz w:val="18"/>
+        </w:rPr>
+        <w:t xml:space="preserve"> [options] LOGIN</w:t>
       </w:r>
     </w:p>
     <w:p>
@@ -951,7 +1475,25 @@
           <w:color w:val="0070C0"/>
           <w:sz w:val="18"/>
         </w:rPr>
-        <w:t xml:space="preserve">  -c, --comment COMMENT         new value of the GECOS field</w:t>
+        <w:t xml:space="preserve">  -c, --comment </w:t>
+      </w:r>
+      <w:proofErr w:type="spellStart"/>
+      <w:r>
+        <w:rPr>
+          <w:rFonts w:ascii="Courier New" w:hAnsi="Courier New" w:cs="Courier New"/>
+          <w:color w:val="0070C0"/>
+          <w:sz w:val="18"/>
+        </w:rPr>
+        <w:t>COMMENT</w:t>
+      </w:r>
+      <w:proofErr w:type="spellEnd"/>
+      <w:r>
+        <w:rPr>
+          <w:rFonts w:ascii="Courier New" w:hAnsi="Courier New" w:cs="Courier New"/>
+          <w:color w:val="0070C0"/>
+          <w:sz w:val="18"/>
+        </w:rPr>
+        <w:t xml:space="preserve">         new value of the GECOS field</w:t>
       </w:r>
     </w:p>
     <w:p>
@@ -989,7 +1531,43 @@
           <w:color w:val="0070C0"/>
           <w:sz w:val="18"/>
         </w:rPr>
-        <w:t xml:space="preserve">  -e, --expiredate EXPIRE_DATE  set account expiration date to EXPIRE_DATE</w:t>
+        <w:t xml:space="preserve">  -e, --</w:t>
+      </w:r>
+      <w:proofErr w:type="spellStart"/>
+      <w:r>
+        <w:rPr>
+          <w:rFonts w:ascii="Courier New" w:hAnsi="Courier New" w:cs="Courier New"/>
+          <w:color w:val="0070C0"/>
+          <w:sz w:val="18"/>
+        </w:rPr>
+        <w:t>expiredate</w:t>
+      </w:r>
+      <w:proofErr w:type="spellEnd"/>
+      <w:r>
+        <w:rPr>
+          <w:rFonts w:ascii="Courier New" w:hAnsi="Courier New" w:cs="Courier New"/>
+          <w:color w:val="0070C0"/>
+          <w:sz w:val="18"/>
+        </w:rPr>
+        <w:t xml:space="preserve"> EXPIRE_</w:t>
+      </w:r>
+      <w:proofErr w:type="gramStart"/>
+      <w:r>
+        <w:rPr>
+          <w:rFonts w:ascii="Courier New" w:hAnsi="Courier New" w:cs="Courier New"/>
+          <w:color w:val="0070C0"/>
+          <w:sz w:val="18"/>
+        </w:rPr>
+        <w:t>DATE  set</w:t>
+      </w:r>
+      <w:proofErr w:type="gramEnd"/>
+      <w:r>
+        <w:rPr>
+          <w:rFonts w:ascii="Courier New" w:hAnsi="Courier New" w:cs="Courier New"/>
+          <w:color w:val="0070C0"/>
+          <w:sz w:val="18"/>
+        </w:rPr>
+        <w:t xml:space="preserve"> account expiration date to EXPIRE_DATE</w:t>
       </w:r>
     </w:p>
     <w:p>
@@ -1008,7 +1586,25 @@
           <w:color w:val="0070C0"/>
           <w:sz w:val="18"/>
         </w:rPr>
-        <w:t xml:space="preserve">  -f, --inactive INACTIVE       set password inactive after expiration</w:t>
+        <w:t xml:space="preserve">  -f, --inactive </w:t>
+      </w:r>
+      <w:proofErr w:type="spellStart"/>
+      <w:r>
+        <w:rPr>
+          <w:rFonts w:ascii="Courier New" w:hAnsi="Courier New" w:cs="Courier New"/>
+          <w:color w:val="0070C0"/>
+          <w:sz w:val="18"/>
+        </w:rPr>
+        <w:t>INACTIVE</w:t>
+      </w:r>
+      <w:proofErr w:type="spellEnd"/>
+      <w:r>
+        <w:rPr>
+          <w:rFonts w:ascii="Courier New" w:hAnsi="Courier New" w:cs="Courier New"/>
+          <w:color w:val="0070C0"/>
+          <w:sz w:val="18"/>
+        </w:rPr>
+        <w:t xml:space="preserve">       set password inactive after expiration</w:t>
       </w:r>
     </w:p>
     <w:p>
@@ -1074,7 +1670,27 @@
           <w:sz w:val="18"/>
           <w:highlight w:val="yellow"/>
         </w:rPr>
-        <w:t>-G, --groups GROUPS           new list</w:t>
+        <w:t xml:space="preserve">-G, --groups </w:t>
+      </w:r>
+      <w:proofErr w:type="spellStart"/>
+      <w:r>
+        <w:rPr>
+          <w:rFonts w:ascii="Courier New" w:hAnsi="Courier New" w:cs="Courier New"/>
+          <w:color w:val="0070C0"/>
+          <w:sz w:val="18"/>
+          <w:highlight w:val="yellow"/>
+        </w:rPr>
+        <w:t>GROUPS</w:t>
+      </w:r>
+      <w:proofErr w:type="spellEnd"/>
+      <w:r>
+        <w:rPr>
+          <w:rFonts w:ascii="Courier New" w:hAnsi="Courier New" w:cs="Courier New"/>
+          <w:color w:val="0070C0"/>
+          <w:sz w:val="18"/>
+          <w:highlight w:val="yellow"/>
+        </w:rPr>
+        <w:t xml:space="preserve">           new list</w:t>
       </w:r>
       <w:r>
         <w:rPr>
@@ -1110,8 +1726,19 @@
           <w:sz w:val="18"/>
           <w:highlight w:val="yellow"/>
         </w:rPr>
-        <w:t>-a, --append                  append</w:t>
-      </w:r>
+        <w:t xml:space="preserve">-a, --append                  </w:t>
+      </w:r>
+      <w:proofErr w:type="spellStart"/>
+      <w:r>
+        <w:rPr>
+          <w:rFonts w:ascii="Courier New" w:hAnsi="Courier New" w:cs="Courier New"/>
+          <w:color w:val="0070C0"/>
+          <w:sz w:val="18"/>
+          <w:highlight w:val="yellow"/>
+        </w:rPr>
+        <w:t>append</w:t>
+      </w:r>
+      <w:proofErr w:type="spellEnd"/>
       <w:r>
         <w:rPr>
           <w:rFonts w:ascii="Courier New" w:hAnsi="Courier New" w:cs="Courier New"/>
@@ -1213,7 +1840,25 @@
           <w:color w:val="0070C0"/>
           <w:sz w:val="18"/>
         </w:rPr>
-        <w:t xml:space="preserve">  -L, --lock                    lock the user account</w:t>
+        <w:t xml:space="preserve">  -L, --lock                    </w:t>
+      </w:r>
+      <w:proofErr w:type="spellStart"/>
+      <w:r>
+        <w:rPr>
+          <w:rFonts w:ascii="Courier New" w:hAnsi="Courier New" w:cs="Courier New"/>
+          <w:color w:val="0070C0"/>
+          <w:sz w:val="18"/>
+        </w:rPr>
+        <w:t>lock</w:t>
+      </w:r>
+      <w:proofErr w:type="spellEnd"/>
+      <w:r>
+        <w:rPr>
+          <w:rFonts w:ascii="Courier New" w:hAnsi="Courier New" w:cs="Courier New"/>
+          <w:color w:val="0070C0"/>
+          <w:sz w:val="18"/>
+        </w:rPr>
+        <w:t xml:space="preserve"> the user account</w:t>
       </w:r>
     </w:p>
     <w:p>
@@ -1270,7 +1915,6 @@
           <w:color w:val="0070C0"/>
           <w:sz w:val="18"/>
         </w:rPr>
-        <w:lastRenderedPageBreak/>
         <w:t xml:space="preserve">  -o, --non-unique              allow using duplicate (non-unique) UID</w:t>
       </w:r>
     </w:p>
@@ -1290,7 +1934,25 @@
           <w:color w:val="0070C0"/>
           <w:sz w:val="18"/>
         </w:rPr>
-        <w:t xml:space="preserve">  -p, --password PASSWORD       use encrypted password for the new password</w:t>
+        <w:t xml:space="preserve">  -p, --password </w:t>
+      </w:r>
+      <w:proofErr w:type="spellStart"/>
+      <w:r>
+        <w:rPr>
+          <w:rFonts w:ascii="Courier New" w:hAnsi="Courier New" w:cs="Courier New"/>
+          <w:color w:val="0070C0"/>
+          <w:sz w:val="18"/>
+        </w:rPr>
+        <w:t>PASSWORD</w:t>
+      </w:r>
+      <w:proofErr w:type="spellEnd"/>
+      <w:r>
+        <w:rPr>
+          <w:rFonts w:ascii="Courier New" w:hAnsi="Courier New" w:cs="Courier New"/>
+          <w:color w:val="0070C0"/>
+          <w:sz w:val="18"/>
+        </w:rPr>
+        <w:t xml:space="preserve">       use encrypted password for the new password</w:t>
       </w:r>
     </w:p>
     <w:p>
@@ -1328,7 +1990,25 @@
           <w:color w:val="0070C0"/>
           <w:sz w:val="18"/>
         </w:rPr>
-        <w:t xml:space="preserve">  -s, --shell SHELL             new login shell for the user account</w:t>
+        <w:t xml:space="preserve">  -s, --shell </w:t>
+      </w:r>
+      <w:proofErr w:type="spellStart"/>
+      <w:r>
+        <w:rPr>
+          <w:rFonts w:ascii="Courier New" w:hAnsi="Courier New" w:cs="Courier New"/>
+          <w:color w:val="0070C0"/>
+          <w:sz w:val="18"/>
+        </w:rPr>
+        <w:t>SHELL</w:t>
+      </w:r>
+      <w:proofErr w:type="spellEnd"/>
+      <w:r>
+        <w:rPr>
+          <w:rFonts w:ascii="Courier New" w:hAnsi="Courier New" w:cs="Courier New"/>
+          <w:color w:val="0070C0"/>
+          <w:sz w:val="18"/>
+        </w:rPr>
+        <w:t xml:space="preserve">             new login shell for the user account</w:t>
       </w:r>
     </w:p>
     <w:p>
@@ -1347,7 +2027,25 @@
           <w:color w:val="0070C0"/>
           <w:sz w:val="18"/>
         </w:rPr>
-        <w:t xml:space="preserve">  -u, --uid UID                 new UID for the user account</w:t>
+        <w:t xml:space="preserve">  -u, --</w:t>
+      </w:r>
+      <w:proofErr w:type="spellStart"/>
+      <w:r>
+        <w:rPr>
+          <w:rFonts w:ascii="Courier New" w:hAnsi="Courier New" w:cs="Courier New"/>
+          <w:color w:val="0070C0"/>
+          <w:sz w:val="18"/>
+        </w:rPr>
+        <w:t>uid</w:t>
+      </w:r>
+      <w:proofErr w:type="spellEnd"/>
+      <w:r>
+        <w:rPr>
+          <w:rFonts w:ascii="Courier New" w:hAnsi="Courier New" w:cs="Courier New"/>
+          <w:color w:val="0070C0"/>
+          <w:sz w:val="18"/>
+        </w:rPr>
+        <w:t xml:space="preserve"> UID                 new UID for the user account</w:t>
       </w:r>
     </w:p>
     <w:p>
@@ -1366,7 +2064,25 @@
           <w:color w:val="0070C0"/>
           <w:sz w:val="18"/>
         </w:rPr>
-        <w:t xml:space="preserve">  -U, --unlock                  unlock the user account</w:t>
+        <w:t xml:space="preserve">  -U, --unlock                  </w:t>
+      </w:r>
+      <w:proofErr w:type="spellStart"/>
+      <w:r>
+        <w:rPr>
+          <w:rFonts w:ascii="Courier New" w:hAnsi="Courier New" w:cs="Courier New"/>
+          <w:color w:val="0070C0"/>
+          <w:sz w:val="18"/>
+        </w:rPr>
+        <w:t>unlock</w:t>
+      </w:r>
+      <w:proofErr w:type="spellEnd"/>
+      <w:r>
+        <w:rPr>
+          <w:rFonts w:ascii="Courier New" w:hAnsi="Courier New" w:cs="Courier New"/>
+          <w:color w:val="0070C0"/>
+          <w:sz w:val="18"/>
+        </w:rPr>
+        <w:t xml:space="preserve"> the user account</w:t>
       </w:r>
     </w:p>
     <w:p>
@@ -1385,7 +2101,43 @@
           <w:color w:val="0070C0"/>
           <w:sz w:val="18"/>
         </w:rPr>
-        <w:t xml:space="preserve">  -Z, --selinux-user SEUSER     new SELinux user mapping for the user account</w:t>
+        <w:t xml:space="preserve">  -Z, --</w:t>
+      </w:r>
+      <w:proofErr w:type="spellStart"/>
+      <w:r>
+        <w:rPr>
+          <w:rFonts w:ascii="Courier New" w:hAnsi="Courier New" w:cs="Courier New"/>
+          <w:color w:val="0070C0"/>
+          <w:sz w:val="18"/>
+        </w:rPr>
+        <w:t>selinux</w:t>
+      </w:r>
+      <w:proofErr w:type="spellEnd"/>
+      <w:r>
+        <w:rPr>
+          <w:rFonts w:ascii="Courier New" w:hAnsi="Courier New" w:cs="Courier New"/>
+          <w:color w:val="0070C0"/>
+          <w:sz w:val="18"/>
+        </w:rPr>
+        <w:t xml:space="preserve">-user SEUSER     new </w:t>
+      </w:r>
+      <w:proofErr w:type="spellStart"/>
+      <w:r>
+        <w:rPr>
+          <w:rFonts w:ascii="Courier New" w:hAnsi="Courier New" w:cs="Courier New"/>
+          <w:color w:val="0070C0"/>
+          <w:sz w:val="18"/>
+        </w:rPr>
+        <w:t>SELinux</w:t>
+      </w:r>
+      <w:proofErr w:type="spellEnd"/>
+      <w:r>
+        <w:rPr>
+          <w:rFonts w:ascii="Courier New" w:hAnsi="Courier New" w:cs="Courier New"/>
+          <w:color w:val="0070C0"/>
+          <w:sz w:val="18"/>
+        </w:rPr>
+        <w:t xml:space="preserve"> user mapping for the user account</w:t>
       </w:r>
     </w:p>
     <w:p>
@@ -1415,8 +2167,18 @@
           <w:color w:val="0070C0"/>
           <w:sz w:val="18"/>
         </w:rPr>
-        <w:t>[root@john ~]# usermod -G wheel testuser</w:t>
-      </w:r>
+        <w:t>[</w:t>
+      </w:r>
+      <w:proofErr w:type="spellStart"/>
+      <w:r>
+        <w:rPr>
+          <w:rFonts w:ascii="Courier New" w:hAnsi="Courier New" w:cs="Courier New"/>
+          <w:color w:val="0070C0"/>
+          <w:sz w:val="18"/>
+        </w:rPr>
+        <w:t>root@john</w:t>
+      </w:r>
+      <w:proofErr w:type="spellEnd"/>
       <w:r>
         <w:rPr>
           <w:rFonts w:ascii="Courier New" w:hAnsi="Courier New" w:cs="Courier New"/>
@@ -1425,6 +2187,60 @@
         </w:rPr>
         <w:t xml:space="preserve"> </w:t>
       </w:r>
+      <w:proofErr w:type="gramStart"/>
+      <w:r>
+        <w:rPr>
+          <w:rFonts w:ascii="Courier New" w:hAnsi="Courier New" w:cs="Courier New"/>
+          <w:color w:val="0070C0"/>
+          <w:sz w:val="18"/>
+        </w:rPr>
+        <w:t>~]#</w:t>
+      </w:r>
+      <w:proofErr w:type="gramEnd"/>
+      <w:r>
+        <w:rPr>
+          <w:rFonts w:ascii="Courier New" w:hAnsi="Courier New" w:cs="Courier New"/>
+          <w:color w:val="0070C0"/>
+          <w:sz w:val="18"/>
+        </w:rPr>
+        <w:t xml:space="preserve"> </w:t>
+      </w:r>
+      <w:proofErr w:type="spellStart"/>
+      <w:r>
+        <w:rPr>
+          <w:rFonts w:ascii="Courier New" w:hAnsi="Courier New" w:cs="Courier New"/>
+          <w:color w:val="0070C0"/>
+          <w:sz w:val="18"/>
+        </w:rPr>
+        <w:t>usermod</w:t>
+      </w:r>
+      <w:proofErr w:type="spellEnd"/>
+      <w:r>
+        <w:rPr>
+          <w:rFonts w:ascii="Courier New" w:hAnsi="Courier New" w:cs="Courier New"/>
+          <w:color w:val="0070C0"/>
+          <w:sz w:val="18"/>
+        </w:rPr>
+        <w:t xml:space="preserve"> -G wheel </w:t>
+      </w:r>
+      <w:proofErr w:type="spellStart"/>
+      <w:r>
+        <w:rPr>
+          <w:rFonts w:ascii="Courier New" w:hAnsi="Courier New" w:cs="Courier New"/>
+          <w:color w:val="0070C0"/>
+          <w:sz w:val="18"/>
+        </w:rPr>
+        <w:t>testuser</w:t>
+      </w:r>
+      <w:proofErr w:type="spellEnd"/>
+      <w:r>
+        <w:rPr>
+          <w:rFonts w:ascii="Courier New" w:hAnsi="Courier New" w:cs="Courier New"/>
+          <w:color w:val="0070C0"/>
+          <w:sz w:val="18"/>
+        </w:rPr>
+        <w:t xml:space="preserve"> </w:t>
+      </w:r>
       <w:r>
         <w:rPr>
           <w:rFonts w:ascii="Courier New" w:hAnsi="Courier New" w:cs="Courier New"/>
@@ -1490,7 +2306,61 @@
           <w:color w:val="0070C0"/>
           <w:sz w:val="18"/>
         </w:rPr>
-        <w:t xml:space="preserve">[root@john ~]# usermod </w:t>
+        <w:t>[</w:t>
+      </w:r>
+      <w:proofErr w:type="spellStart"/>
+      <w:r>
+        <w:rPr>
+          <w:rFonts w:ascii="Courier New" w:hAnsi="Courier New" w:cs="Courier New"/>
+          <w:color w:val="0070C0"/>
+          <w:sz w:val="18"/>
+        </w:rPr>
+        <w:t>root@john</w:t>
+      </w:r>
+      <w:proofErr w:type="spellEnd"/>
+      <w:r>
+        <w:rPr>
+          <w:rFonts w:ascii="Courier New" w:hAnsi="Courier New" w:cs="Courier New"/>
+          <w:color w:val="0070C0"/>
+          <w:sz w:val="18"/>
+        </w:rPr>
+        <w:t xml:space="preserve"> </w:t>
+      </w:r>
+      <w:proofErr w:type="gramStart"/>
+      <w:r>
+        <w:rPr>
+          <w:rFonts w:ascii="Courier New" w:hAnsi="Courier New" w:cs="Courier New"/>
+          <w:color w:val="0070C0"/>
+          <w:sz w:val="18"/>
+        </w:rPr>
+        <w:t>~]#</w:t>
+      </w:r>
+      <w:proofErr w:type="gramEnd"/>
+      <w:r>
+        <w:rPr>
+          <w:rFonts w:ascii="Courier New" w:hAnsi="Courier New" w:cs="Courier New"/>
+          <w:color w:val="0070C0"/>
+          <w:sz w:val="18"/>
+        </w:rPr>
+        <w:t xml:space="preserve"> </w:t>
+      </w:r>
+      <w:proofErr w:type="spellStart"/>
+      <w:r>
+        <w:rPr>
+          <w:rFonts w:ascii="Courier New" w:hAnsi="Courier New" w:cs="Courier New"/>
+          <w:color w:val="0070C0"/>
+          <w:sz w:val="18"/>
+        </w:rPr>
+        <w:t>usermod</w:t>
+      </w:r>
+      <w:proofErr w:type="spellEnd"/>
+      <w:r>
+        <w:rPr>
+          <w:rFonts w:ascii="Courier New" w:hAnsi="Courier New" w:cs="Courier New"/>
+          <w:color w:val="0070C0"/>
+          <w:sz w:val="18"/>
+        </w:rPr>
+        <w:t xml:space="preserve"> </w:t>
       </w:r>
       <w:r>
         <w:rPr>
@@ -1506,8 +2376,18 @@
           <w:color w:val="0070C0"/>
           <w:sz w:val="18"/>
         </w:rPr>
-        <w:t>-G wheel testuser</w:t>
-      </w:r>
+        <w:t xml:space="preserve">-G wheel </w:t>
+      </w:r>
+      <w:proofErr w:type="spellStart"/>
+      <w:r>
+        <w:rPr>
+          <w:rFonts w:ascii="Courier New" w:hAnsi="Courier New" w:cs="Courier New"/>
+          <w:color w:val="0070C0"/>
+          <w:sz w:val="18"/>
+        </w:rPr>
+        <w:t>testuser</w:t>
+      </w:r>
+      <w:proofErr w:type="spellEnd"/>
       <w:r>
         <w:rPr>
           <w:rFonts w:ascii="Courier New" w:hAnsi="Courier New" w:cs="Courier New"/>

</xml_diff>